<commit_message>
update the final version
</commit_message>
<xml_diff>
--- a/Visualization Design.docx
+++ b/Visualization Design.docx
@@ -22,16 +22,16 @@
         <w:rPr>
           <w:b/>
           <w:bCs/>
-          <w:sz w:val="28"/>
-          <w:szCs w:val="28"/>
+          <w:sz w:val="24"/>
+          <w:szCs w:val="24"/>
         </w:rPr>
       </w:pPr>
       <w:r>
         <w:rPr>
           <w:b/>
           <w:bCs/>
-          <w:sz w:val="28"/>
-          <w:szCs w:val="28"/>
+          <w:sz w:val="24"/>
+          <w:szCs w:val="24"/>
         </w:rPr>
         <w:t>Proposal</w:t>
       </w:r>
@@ -57,14 +57,16 @@
         <w:snapToGrid/>
         <w:textAlignment w:val="auto"/>
         <w:rPr>
-          <w:sz w:val="24"/>
+          <w:sz w:val="21"/>
+          <w:szCs w:val="21"/>
         </w:rPr>
       </w:pPr>
       <w:bookmarkStart w:id="0" w:name="OLE_LINK2"/>
       <w:bookmarkStart w:id="1" w:name="OLE_LINK1"/>
       <w:r>
         <w:rPr>
-          <w:sz w:val="24"/>
+          <w:sz w:val="21"/>
+          <w:szCs w:val="21"/>
         </w:rPr>
         <w:t>Basic Info</w:t>
       </w:r>
@@ -86,26 +88,35 @@
         <w:bidi w:val="0"/>
         <w:adjustRightInd/>
         <w:snapToGrid/>
-        <w:ind w:firstLine="440" w:firstLineChars="200"/>
-        <w:textAlignment w:val="auto"/>
-        <w:rPr>
-          <w:sz w:val="22"/>
-          <w:szCs w:val="28"/>
-        </w:rPr>
-      </w:pPr>
-      <w:r>
-        <w:rPr>
-          <w:sz w:val="22"/>
-          <w:szCs w:val="28"/>
-        </w:rPr>
-        <w:t>The title of our project will be: Visualize the I</w:t>
-      </w:r>
-      <w:bookmarkStart w:id="2" w:name="OLE_LINK8"/>
-      <w:bookmarkStart w:id="3" w:name="OLE_LINK7"/>
-      <w:r>
-        <w:rPr>
-          <w:sz w:val="22"/>
-          <w:szCs w:val="28"/>
+        <w:ind w:firstLine="420" w:firstLineChars="200"/>
+        <w:textAlignment w:val="auto"/>
+        <w:rPr>
+          <w:sz w:val="21"/>
+          <w:szCs w:val="21"/>
+        </w:rPr>
+      </w:pPr>
+      <w:r>
+        <w:rPr>
+          <w:sz w:val="21"/>
+          <w:szCs w:val="21"/>
+        </w:rPr>
+        <w:t>The title of our</w:t>
+      </w:r>
+      <w:bookmarkStart w:id="14" w:name="_GoBack"/>
+      <w:bookmarkEnd w:id="14"/>
+      <w:r>
+        <w:rPr>
+          <w:sz w:val="21"/>
+          <w:szCs w:val="21"/>
+        </w:rPr>
+        <w:t xml:space="preserve"> project will be: Visualize the I</w:t>
+      </w:r>
+      <w:bookmarkStart w:id="2" w:name="OLE_LINK7"/>
+      <w:bookmarkStart w:id="3" w:name="OLE_LINK8"/>
+      <w:r>
+        <w:rPr>
+          <w:sz w:val="21"/>
+          <w:szCs w:val="21"/>
         </w:rPr>
         <w:t>mpact of Meteorological Conditions on Utah 2017 Winter Traffic Patterns</w:t>
       </w:r>
@@ -113,15 +124,15 @@
       <w:bookmarkEnd w:id="3"/>
       <w:r>
         <w:rPr>
-          <w:sz w:val="22"/>
-          <w:szCs w:val="28"/>
+          <w:sz w:val="21"/>
+          <w:szCs w:val="21"/>
         </w:rPr>
         <w:t xml:space="preserve">. Below is the information of group members. </w:t>
       </w:r>
     </w:p>
     <w:tbl>
       <w:tblPr>
-        <w:tblStyle w:val="17"/>
+        <w:tblStyle w:val="20"/>
         <w:tblW w:w="0" w:type="auto"/>
         <w:tblInd w:w="0" w:type="dxa"/>
         <w:tblBorders>
@@ -146,6 +157,22 @@
         <w:gridCol w:w="2958"/>
       </w:tblGrid>
       <w:tr>
+        <w:tblPrEx>
+          <w:tblBorders>
+            <w:top w:val="single" w:color="auto" w:sz="4" w:space="0"/>
+            <w:left w:val="none" w:color="auto" w:sz="0" w:space="0"/>
+            <w:bottom w:val="single" w:color="auto" w:sz="4" w:space="0"/>
+            <w:right w:val="none" w:color="auto" w:sz="0" w:space="0"/>
+            <w:insideH w:val="none" w:color="auto" w:sz="0" w:space="0"/>
+            <w:insideV w:val="none" w:color="auto" w:sz="0" w:space="0"/>
+          </w:tblBorders>
+          <w:tblCellMar>
+            <w:top w:w="0" w:type="dxa"/>
+            <w:left w:w="108" w:type="dxa"/>
+            <w:bottom w:w="0" w:type="dxa"/>
+            <w:right w:w="108" w:type="dxa"/>
+          </w:tblCellMar>
+        </w:tblPrEx>
         <w:trPr>
           <w:trHeight w:val="539" w:hRule="atLeast"/>
         </w:trPr>
@@ -176,14 +203,14 @@
               <w:jc w:val="center"/>
               <w:textAlignment w:val="auto"/>
               <w:rPr>
-                <w:sz w:val="20"/>
-                <w:szCs w:val="22"/>
+                <w:sz w:val="21"/>
+                <w:szCs w:val="21"/>
               </w:rPr>
             </w:pPr>
             <w:r>
               <w:rPr>
-                <w:sz w:val="20"/>
-                <w:szCs w:val="22"/>
+                <w:sz w:val="21"/>
+                <w:szCs w:val="21"/>
               </w:rPr>
               <w:t>Name</w:t>
             </w:r>
@@ -216,14 +243,14 @@
               <w:jc w:val="center"/>
               <w:textAlignment w:val="auto"/>
               <w:rPr>
-                <w:sz w:val="20"/>
-                <w:szCs w:val="22"/>
+                <w:sz w:val="21"/>
+                <w:szCs w:val="21"/>
               </w:rPr>
             </w:pPr>
             <w:r>
               <w:rPr>
-                <w:sz w:val="20"/>
-                <w:szCs w:val="22"/>
+                <w:sz w:val="21"/>
+                <w:szCs w:val="21"/>
               </w:rPr>
               <w:t>UID</w:t>
             </w:r>
@@ -256,14 +283,14 @@
               <w:jc w:val="center"/>
               <w:textAlignment w:val="auto"/>
               <w:rPr>
-                <w:sz w:val="20"/>
-                <w:szCs w:val="22"/>
+                <w:sz w:val="21"/>
+                <w:szCs w:val="21"/>
               </w:rPr>
             </w:pPr>
             <w:r>
               <w:rPr>
-                <w:sz w:val="20"/>
-                <w:szCs w:val="22"/>
+                <w:sz w:val="21"/>
+                <w:szCs w:val="21"/>
               </w:rPr>
               <w:t>Email</w:t>
             </w:r>
@@ -271,6 +298,22 @@
         </w:tc>
       </w:tr>
       <w:tr>
+        <w:tblPrEx>
+          <w:tblBorders>
+            <w:top w:val="single" w:color="auto" w:sz="4" w:space="0"/>
+            <w:left w:val="none" w:color="auto" w:sz="0" w:space="0"/>
+            <w:bottom w:val="single" w:color="auto" w:sz="4" w:space="0"/>
+            <w:right w:val="none" w:color="auto" w:sz="0" w:space="0"/>
+            <w:insideH w:val="none" w:color="auto" w:sz="0" w:space="0"/>
+            <w:insideV w:val="none" w:color="auto" w:sz="0" w:space="0"/>
+          </w:tblBorders>
+          <w:tblCellMar>
+            <w:top w:w="0" w:type="dxa"/>
+            <w:left w:w="108" w:type="dxa"/>
+            <w:bottom w:w="0" w:type="dxa"/>
+            <w:right w:w="108" w:type="dxa"/>
+          </w:tblCellMar>
+        </w:tblPrEx>
         <w:tc>
           <w:tcPr>
             <w:tcW w:w="2122" w:type="dxa"/>
@@ -296,14 +339,14 @@
               <w:jc w:val="center"/>
               <w:textAlignment w:val="auto"/>
               <w:rPr>
-                <w:sz w:val="20"/>
-                <w:szCs w:val="22"/>
+                <w:sz w:val="21"/>
+                <w:szCs w:val="21"/>
               </w:rPr>
             </w:pPr>
             <w:r>
               <w:rPr>
-                <w:sz w:val="20"/>
-                <w:szCs w:val="22"/>
+                <w:sz w:val="21"/>
+                <w:szCs w:val="21"/>
               </w:rPr>
               <w:t>Shuying Zhao</w:t>
             </w:r>
@@ -334,14 +377,14 @@
               <w:jc w:val="center"/>
               <w:textAlignment w:val="auto"/>
               <w:rPr>
-                <w:sz w:val="20"/>
-                <w:szCs w:val="22"/>
+                <w:sz w:val="21"/>
+                <w:szCs w:val="21"/>
               </w:rPr>
             </w:pPr>
             <w:r>
               <w:rPr>
-                <w:sz w:val="20"/>
-                <w:szCs w:val="22"/>
+                <w:sz w:val="21"/>
+                <w:szCs w:val="21"/>
               </w:rPr>
               <w:t>U1474799</w:t>
             </w:r>
@@ -372,14 +415,14 @@
               <w:jc w:val="center"/>
               <w:textAlignment w:val="auto"/>
               <w:rPr>
-                <w:sz w:val="20"/>
-                <w:szCs w:val="22"/>
+                <w:sz w:val="21"/>
+                <w:szCs w:val="21"/>
               </w:rPr>
             </w:pPr>
             <w:r>
               <w:rPr>
-                <w:sz w:val="20"/>
-                <w:szCs w:val="22"/>
+                <w:sz w:val="21"/>
+                <w:szCs w:val="21"/>
               </w:rPr>
               <w:t>Shuying.zhao@utah.edu</w:t>
             </w:r>
@@ -387,6 +430,22 @@
         </w:tc>
       </w:tr>
       <w:tr>
+        <w:tblPrEx>
+          <w:tblBorders>
+            <w:top w:val="single" w:color="auto" w:sz="4" w:space="0"/>
+            <w:left w:val="none" w:color="auto" w:sz="0" w:space="0"/>
+            <w:bottom w:val="single" w:color="auto" w:sz="4" w:space="0"/>
+            <w:right w:val="none" w:color="auto" w:sz="0" w:space="0"/>
+            <w:insideH w:val="none" w:color="auto" w:sz="0" w:space="0"/>
+            <w:insideV w:val="none" w:color="auto" w:sz="0" w:space="0"/>
+          </w:tblBorders>
+          <w:tblCellMar>
+            <w:top w:w="0" w:type="dxa"/>
+            <w:left w:w="108" w:type="dxa"/>
+            <w:bottom w:w="0" w:type="dxa"/>
+            <w:right w:w="108" w:type="dxa"/>
+          </w:tblCellMar>
+        </w:tblPrEx>
         <w:tc>
           <w:tcPr>
             <w:tcW w:w="2122" w:type="dxa"/>
@@ -411,21 +470,21 @@
               <w:snapToGrid/>
               <w:textAlignment w:val="auto"/>
               <w:rPr>
-                <w:sz w:val="20"/>
-                <w:szCs w:val="22"/>
+                <w:sz w:val="21"/>
+                <w:szCs w:val="21"/>
               </w:rPr>
             </w:pPr>
             <w:r>
               <w:rPr>
-                <w:sz w:val="20"/>
-                <w:szCs w:val="22"/>
+                <w:sz w:val="21"/>
+                <w:szCs w:val="21"/>
               </w:rPr>
               <w:tab/>
             </w:r>
             <w:r>
               <w:rPr>
-                <w:sz w:val="20"/>
-                <w:szCs w:val="22"/>
+                <w:sz w:val="21"/>
+                <w:szCs w:val="21"/>
               </w:rPr>
               <w:t>Xincen Xi</w:t>
             </w:r>
@@ -452,14 +511,14 @@
               <w:snapToGrid/>
               <w:textAlignment w:val="auto"/>
               <w:rPr>
-                <w:sz w:val="20"/>
-                <w:szCs w:val="22"/>
+                <w:sz w:val="21"/>
+                <w:szCs w:val="21"/>
               </w:rPr>
             </w:pPr>
             <w:r>
               <w:rPr>
-                <w:sz w:val="20"/>
-                <w:szCs w:val="22"/>
+                <w:sz w:val="21"/>
+                <w:szCs w:val="21"/>
               </w:rPr>
               <w:t xml:space="preserve">           U1475541                    </w:t>
             </w:r>
@@ -486,14 +545,14 @@
               <w:snapToGrid/>
               <w:textAlignment w:val="auto"/>
               <w:rPr>
-                <w:sz w:val="20"/>
-                <w:szCs w:val="22"/>
+                <w:sz w:val="21"/>
+                <w:szCs w:val="21"/>
               </w:rPr>
             </w:pPr>
             <w:r>
               <w:rPr>
-                <w:sz w:val="20"/>
-                <w:szCs w:val="22"/>
+                <w:sz w:val="21"/>
+                <w:szCs w:val="21"/>
               </w:rPr>
               <w:t xml:space="preserve">   Xincen.xi@utah.edu</w:t>
             </w:r>
@@ -516,49 +575,61 @@
         <w:bidi w:val="0"/>
         <w:adjustRightInd/>
         <w:snapToGrid/>
-        <w:ind w:left="105" w:leftChars="50" w:firstLine="330" w:firstLineChars="150"/>
-        <w:textAlignment w:val="auto"/>
-        <w:rPr>
-          <w:sz w:val="22"/>
-          <w:szCs w:val="28"/>
-        </w:rPr>
-      </w:pPr>
-      <w:r>
-        <w:rPr>
-          <w:sz w:val="22"/>
-          <w:szCs w:val="28"/>
+        <w:ind w:left="105" w:leftChars="50" w:firstLine="315" w:firstLineChars="150"/>
+        <w:textAlignment w:val="auto"/>
+        <w:rPr>
+          <w:sz w:val="21"/>
+          <w:szCs w:val="21"/>
+        </w:rPr>
+      </w:pPr>
+      <w:r>
+        <w:rPr>
+          <w:sz w:val="21"/>
+          <w:szCs w:val="21"/>
         </w:rPr>
         <w:t xml:space="preserve">The online repository of our project can be found here: </w:t>
       </w:r>
       <w:r>
+        <w:rPr>
+          <w:sz w:val="21"/>
+          <w:szCs w:val="21"/>
+        </w:rPr>
         <w:fldChar w:fldCharType="begin"/>
       </w:r>
       <w:r>
+        <w:rPr>
+          <w:sz w:val="21"/>
+          <w:szCs w:val="21"/>
+        </w:rPr>
         <w:instrText xml:space="preserve"> HYPERLINK "https://github.com/SicoJensennn/2024_Vis_Project.git" </w:instrText>
       </w:r>
       <w:r>
+        <w:rPr>
+          <w:sz w:val="21"/>
+          <w:szCs w:val="21"/>
+        </w:rPr>
         <w:fldChar w:fldCharType="separate"/>
       </w:r>
       <w:r>
         <w:rPr>
-          <w:rStyle w:val="20"/>
-          <w:sz w:val="22"/>
-          <w:szCs w:val="28"/>
+          <w:rStyle w:val="17"/>
+          <w:sz w:val="21"/>
+          <w:szCs w:val="21"/>
         </w:rPr>
         <w:t>https://github.com/SicoJensennn/2024_Vis_Project.git</w:t>
       </w:r>
       <w:r>
         <w:rPr>
-          <w:rStyle w:val="20"/>
-          <w:sz w:val="22"/>
-          <w:szCs w:val="28"/>
+          <w:rStyle w:val="17"/>
+          <w:sz w:val="21"/>
+          <w:szCs w:val="21"/>
         </w:rPr>
         <w:fldChar w:fldCharType="end"/>
       </w:r>
       <w:r>
         <w:rPr>
-          <w:sz w:val="22"/>
-          <w:szCs w:val="28"/>
+          <w:sz w:val="21"/>
+          <w:szCs w:val="21"/>
         </w:rPr>
         <w:t>.</w:t>
       </w:r>
@@ -584,12 +655,14 @@
         <w:snapToGrid/>
         <w:textAlignment w:val="auto"/>
         <w:rPr>
-          <w:sz w:val="24"/>
-        </w:rPr>
-      </w:pPr>
-      <w:r>
-        <w:rPr>
-          <w:sz w:val="24"/>
+          <w:sz w:val="21"/>
+          <w:szCs w:val="21"/>
+        </w:rPr>
+      </w:pPr>
+      <w:r>
+        <w:rPr>
+          <w:sz w:val="21"/>
+          <w:szCs w:val="21"/>
         </w:rPr>
         <w:t>Background and Motivation</w:t>
       </w:r>
@@ -610,231 +683,247 @@
         <w:adjustRightInd/>
         <w:snapToGrid/>
         <w:spacing w:line="240" w:lineRule="auto"/>
-        <w:ind w:firstLine="440" w:firstLineChars="200"/>
-        <w:textAlignment w:val="auto"/>
-        <w:rPr>
-          <w:sz w:val="22"/>
-          <w:szCs w:val="22"/>
-        </w:rPr>
-      </w:pPr>
-      <w:r>
-        <w:rPr>
-          <w:sz w:val="22"/>
-          <w:szCs w:val="22"/>
-        </w:rPr>
-        <w:t xml:space="preserve">Shuying is a graduate student in the department of atmospheric sciences, and she studies atmospheric chemistry, more broadly, air quality. Xincen, a bioinformatics student with a strong interest in </w:t>
+        <w:ind w:firstLine="420" w:firstLineChars="200"/>
+        <w:textAlignment w:val="auto"/>
+        <w:rPr>
+          <w:sz w:val="21"/>
+          <w:szCs w:val="21"/>
+        </w:rPr>
+      </w:pPr>
+      <w:r>
+        <w:rPr>
+          <w:sz w:val="21"/>
+          <w:szCs w:val="21"/>
+        </w:rPr>
+        <w:t>Shuying is a graduate student in the department of atmospheric sciences, and she studies atmospheric</w:t>
+      </w:r>
+      <w:r>
+        <w:rPr>
+          <w:rFonts w:hint="eastAsia"/>
+          <w:sz w:val="21"/>
+          <w:szCs w:val="21"/>
+          <w:lang w:val="en-US" w:eastAsia="zh-CN"/>
+        </w:rPr>
+        <w:t xml:space="preserve"> </w:t>
+      </w:r>
+      <w:r>
+        <w:rPr>
+          <w:sz w:val="21"/>
+          <w:szCs w:val="21"/>
+        </w:rPr>
+        <w:t xml:space="preserve">chemistry, more broadly, air quality. Xincen, a bioinformatics student with a strong interest in </w:t>
       </w:r>
       <w:r>
         <w:rPr>
           <w:rFonts w:hint="default"/>
-          <w:sz w:val="22"/>
-          <w:szCs w:val="22"/>
+          <w:sz w:val="21"/>
+          <w:szCs w:val="21"/>
           <w:lang w:val="en-US"/>
         </w:rPr>
         <w:t>huamn health</w:t>
       </w:r>
       <w:r>
         <w:rPr>
-          <w:sz w:val="22"/>
-          <w:szCs w:val="22"/>
+          <w:sz w:val="21"/>
+          <w:szCs w:val="21"/>
         </w:rPr>
         <w:t>, is particularly inspired by this work as it bridges</w:t>
       </w:r>
       <w:r>
         <w:rPr>
           <w:rFonts w:hint="default"/>
-          <w:sz w:val="22"/>
-          <w:szCs w:val="22"/>
+          <w:sz w:val="21"/>
+          <w:szCs w:val="21"/>
           <w:lang w:val="en-US"/>
         </w:rPr>
         <w:t xml:space="preserve"> urban development and air quality. </w:t>
       </w:r>
       <w:r>
         <w:rPr>
-          <w:sz w:val="22"/>
-          <w:szCs w:val="22"/>
+          <w:sz w:val="21"/>
+          <w:szCs w:val="21"/>
         </w:rPr>
         <w:t xml:space="preserve">During </w:t>
       </w:r>
       <w:r>
         <w:rPr>
           <w:rFonts w:hint="eastAsia"/>
-          <w:sz w:val="22"/>
-          <w:szCs w:val="22"/>
+          <w:sz w:val="21"/>
+          <w:szCs w:val="21"/>
         </w:rPr>
         <w:t>Shuying</w:t>
       </w:r>
       <w:r>
         <w:rPr>
-          <w:sz w:val="22"/>
-          <w:szCs w:val="22"/>
+          <w:sz w:val="21"/>
+          <w:szCs w:val="21"/>
         </w:rPr>
         <w:t>’</w:t>
       </w:r>
       <w:r>
         <w:rPr>
           <w:rFonts w:hint="eastAsia"/>
-          <w:sz w:val="22"/>
-          <w:szCs w:val="22"/>
+          <w:sz w:val="21"/>
+          <w:szCs w:val="21"/>
         </w:rPr>
         <w:t>s</w:t>
       </w:r>
       <w:r>
         <w:rPr>
-          <w:sz w:val="22"/>
-          <w:szCs w:val="22"/>
+          <w:sz w:val="21"/>
+          <w:szCs w:val="21"/>
         </w:rPr>
         <w:t xml:space="preserve"> research, she found that the on-road vehicles can impact the air quality by multiple ways. On well-known path is that vehicles can emit carbon dioxide (CO</w:t>
       </w:r>
       <w:r>
         <w:rPr>
-          <w:sz w:val="22"/>
-          <w:szCs w:val="22"/>
+          <w:sz w:val="21"/>
+          <w:szCs w:val="21"/>
           <w:vertAlign w:val="subscript"/>
         </w:rPr>
         <w:t>2</w:t>
       </w:r>
       <w:r>
         <w:rPr>
-          <w:sz w:val="22"/>
-          <w:szCs w:val="22"/>
+          <w:sz w:val="21"/>
+          <w:szCs w:val="21"/>
         </w:rPr>
         <w:t>) and methane (CH</w:t>
       </w:r>
       <w:r>
         <w:rPr>
-          <w:sz w:val="22"/>
-          <w:szCs w:val="22"/>
+          <w:sz w:val="21"/>
+          <w:szCs w:val="21"/>
           <w:vertAlign w:val="subscript"/>
         </w:rPr>
         <w:t>4</w:t>
       </w:r>
       <w:r>
         <w:rPr>
-          <w:sz w:val="22"/>
-          <w:szCs w:val="22"/>
+          <w:sz w:val="21"/>
+          <w:szCs w:val="21"/>
         </w:rPr>
         <w:t>), which are significant greenhouse gases due to their high global warming potential (GWP). Another path is that the movement of vehicles can cause vehicle-induced turbulence to influence turbulent mixing which can lift and suspend particles on the road from the road surface. The suspended road dust can increase the concentration of fine particle matters with a diameter less than 2.5 mm (PM</w:t>
       </w:r>
       <w:r>
         <w:rPr>
-          <w:sz w:val="22"/>
-          <w:szCs w:val="22"/>
+          <w:sz w:val="21"/>
+          <w:szCs w:val="21"/>
           <w:vertAlign w:val="subscript"/>
         </w:rPr>
         <w:t>2.5</w:t>
       </w:r>
       <w:r>
         <w:rPr>
-          <w:sz w:val="22"/>
-          <w:szCs w:val="22"/>
+          <w:sz w:val="21"/>
+          <w:szCs w:val="21"/>
         </w:rPr>
         <w:t>) and coarse particle matters with a diameter between 2.5 mm and 10 mm (PM</w:t>
       </w:r>
       <w:r>
         <w:rPr>
-          <w:sz w:val="22"/>
-          <w:szCs w:val="22"/>
+          <w:sz w:val="21"/>
+          <w:szCs w:val="21"/>
           <w:vertAlign w:val="subscript"/>
         </w:rPr>
         <w:t>10</w:t>
       </w:r>
       <w:r>
         <w:rPr>
-          <w:sz w:val="22"/>
-          <w:szCs w:val="22"/>
+          <w:sz w:val="21"/>
+          <w:szCs w:val="21"/>
         </w:rPr>
         <w:t xml:space="preserve">). This will further impact human health. </w:t>
       </w:r>
-      <w:bookmarkStart w:id="4" w:name="OLE_LINK10"/>
-      <w:bookmarkStart w:id="5" w:name="OLE_LINK9"/>
-      <w:r>
-        <w:rPr>
-          <w:sz w:val="22"/>
-          <w:szCs w:val="22"/>
+      <w:bookmarkStart w:id="4" w:name="OLE_LINK9"/>
+      <w:bookmarkStart w:id="5" w:name="OLE_LINK10"/>
+      <w:r>
+        <w:rPr>
+          <w:sz w:val="21"/>
+          <w:szCs w:val="21"/>
         </w:rPr>
         <w:t>Moreover, the road salt applied in winter to prevent ice formation to maintain road safety can be suspended into the air and undergoes many chemical reactions to form chlorine nitrite (ClNO</w:t>
       </w:r>
       <w:r>
         <w:rPr>
-          <w:sz w:val="22"/>
-          <w:szCs w:val="22"/>
+          <w:sz w:val="21"/>
+          <w:szCs w:val="21"/>
           <w:vertAlign w:val="subscript"/>
         </w:rPr>
         <w:t>2</w:t>
       </w:r>
       <w:r>
         <w:rPr>
-          <w:sz w:val="22"/>
-          <w:szCs w:val="22"/>
+          <w:sz w:val="21"/>
+          <w:szCs w:val="21"/>
         </w:rPr>
         <w:t>). The formation of ClNO</w:t>
       </w:r>
       <w:r>
         <w:rPr>
-          <w:sz w:val="22"/>
-          <w:szCs w:val="22"/>
+          <w:sz w:val="21"/>
+          <w:szCs w:val="21"/>
           <w:vertAlign w:val="subscript"/>
         </w:rPr>
         <w:t>2</w:t>
       </w:r>
       <w:r>
         <w:rPr>
-          <w:sz w:val="22"/>
-          <w:szCs w:val="22"/>
+          <w:sz w:val="21"/>
+          <w:szCs w:val="21"/>
         </w:rPr>
         <w:t xml:space="preserve"> plays a significant role in wintertime atmospheric chemistry, as it can trigger reactions that affect the concentrations of PM</w:t>
       </w:r>
       <w:r>
         <w:rPr>
-          <w:sz w:val="22"/>
-          <w:szCs w:val="22"/>
+          <w:sz w:val="21"/>
+          <w:szCs w:val="21"/>
           <w:vertAlign w:val="subscript"/>
         </w:rPr>
         <w:t>2.5</w:t>
       </w:r>
       <w:r>
         <w:rPr>
-          <w:sz w:val="22"/>
-          <w:szCs w:val="22"/>
+          <w:sz w:val="21"/>
+          <w:szCs w:val="21"/>
         </w:rPr>
         <w:t>, PM</w:t>
       </w:r>
       <w:r>
         <w:rPr>
-          <w:sz w:val="22"/>
-          <w:szCs w:val="22"/>
+          <w:sz w:val="21"/>
+          <w:szCs w:val="21"/>
           <w:vertAlign w:val="subscript"/>
         </w:rPr>
         <w:t>10</w:t>
       </w:r>
       <w:r>
         <w:rPr>
-          <w:sz w:val="22"/>
-          <w:szCs w:val="22"/>
+          <w:sz w:val="21"/>
+          <w:szCs w:val="21"/>
           <w:vertAlign w:val="baseline"/>
         </w:rPr>
         <w:t>,</w:t>
       </w:r>
       <w:r>
         <w:rPr>
-          <w:sz w:val="22"/>
-          <w:szCs w:val="22"/>
+          <w:sz w:val="21"/>
+          <w:szCs w:val="21"/>
         </w:rPr>
         <w:t xml:space="preserve"> O</w:t>
       </w:r>
       <w:r>
         <w:rPr>
-          <w:sz w:val="22"/>
-          <w:szCs w:val="22"/>
+          <w:sz w:val="21"/>
+          <w:szCs w:val="21"/>
           <w:vertAlign w:val="subscript"/>
         </w:rPr>
         <w:t>3</w:t>
       </w:r>
       <w:r>
         <w:rPr>
-          <w:sz w:val="22"/>
-          <w:szCs w:val="22"/>
+          <w:sz w:val="21"/>
+          <w:szCs w:val="21"/>
         </w:rPr>
         <w:t xml:space="preserve"> eventually upon sunrise. </w:t>
       </w:r>
@@ -857,17 +946,17 @@
         <w:adjustRightInd/>
         <w:snapToGrid/>
         <w:spacing w:line="240" w:lineRule="auto"/>
-        <w:ind w:firstLine="440" w:firstLineChars="200"/>
-        <w:textAlignment w:val="auto"/>
-        <w:rPr>
-          <w:sz w:val="22"/>
-          <w:szCs w:val="22"/>
-        </w:rPr>
-      </w:pPr>
-      <w:r>
-        <w:rPr>
-          <w:sz w:val="22"/>
-          <w:szCs w:val="22"/>
+        <w:ind w:firstLine="420" w:firstLineChars="200"/>
+        <w:textAlignment w:val="auto"/>
+        <w:rPr>
+          <w:sz w:val="21"/>
+          <w:szCs w:val="21"/>
+        </w:rPr>
+      </w:pPr>
+      <w:r>
+        <w:rPr>
+          <w:sz w:val="21"/>
+          <w:szCs w:val="21"/>
         </w:rPr>
         <w:t xml:space="preserve">Studying the impact of meteorological conditions—such as wind speed, temperature, precipitation, and snowfall—on winter traffic patterns can provide valuable insights into seasonal variations in traffic flow. </w:t>
       </w:r>
@@ -887,17 +976,17 @@
         <w:bidi w:val="0"/>
         <w:adjustRightInd/>
         <w:snapToGrid/>
-        <w:ind w:firstLine="440" w:firstLineChars="200"/>
-        <w:textAlignment w:val="auto"/>
-        <w:rPr>
-          <w:sz w:val="22"/>
-          <w:szCs w:val="22"/>
-        </w:rPr>
-      </w:pPr>
-      <w:r>
-        <w:rPr>
-          <w:sz w:val="22"/>
-          <w:szCs w:val="22"/>
+        <w:ind w:firstLine="420" w:firstLineChars="200"/>
+        <w:textAlignment w:val="auto"/>
+        <w:rPr>
+          <w:sz w:val="21"/>
+          <w:szCs w:val="21"/>
+        </w:rPr>
+      </w:pPr>
+      <w:r>
+        <w:rPr>
+          <w:sz w:val="21"/>
+          <w:szCs w:val="21"/>
         </w:rPr>
         <w:t>By analyzing how weather influences driver behavior and traffic volume, we can develop predictive models to forecast traffic patterns more accurately during winter months. This, in turn, enables us to predict air quality more effectively, as traffic density and flow are major contributors to urban air pollution. Understanding these connections allows for better planning and management of both transportation and environmental health, helping reduce emissions and mitigate health risks associated with poor air quality during wintertime.</w:t>
       </w:r>
@@ -923,19 +1012,21 @@
         <w:snapToGrid/>
         <w:textAlignment w:val="auto"/>
         <w:rPr>
-          <w:sz w:val="24"/>
-        </w:rPr>
-      </w:pPr>
-      <w:r>
-        <w:rPr>
-          <w:sz w:val="24"/>
+          <w:sz w:val="21"/>
+          <w:szCs w:val="21"/>
+        </w:rPr>
+      </w:pPr>
+      <w:r>
+        <w:rPr>
+          <w:sz w:val="21"/>
+          <w:szCs w:val="21"/>
         </w:rPr>
         <w:t>Data</w:t>
       </w:r>
     </w:p>
     <w:tbl>
       <w:tblPr>
-        <w:tblStyle w:val="17"/>
+        <w:tblStyle w:val="20"/>
         <w:tblW w:w="0" w:type="auto"/>
         <w:tblInd w:w="0" w:type="dxa"/>
         <w:tblBorders>
@@ -960,6 +1051,22 @@
         <w:gridCol w:w="3198"/>
       </w:tblGrid>
       <w:tr>
+        <w:tblPrEx>
+          <w:tblBorders>
+            <w:top w:val="single" w:color="auto" w:sz="4" w:space="0"/>
+            <w:left w:val="none" w:color="auto" w:sz="0" w:space="0"/>
+            <w:bottom w:val="single" w:color="auto" w:sz="4" w:space="0"/>
+            <w:right w:val="none" w:color="auto" w:sz="0" w:space="0"/>
+            <w:insideH w:val="none" w:color="auto" w:sz="0" w:space="0"/>
+            <w:insideV w:val="none" w:color="auto" w:sz="0" w:space="0"/>
+          </w:tblBorders>
+          <w:tblCellMar>
+            <w:top w:w="0" w:type="dxa"/>
+            <w:left w:w="108" w:type="dxa"/>
+            <w:bottom w:w="0" w:type="dxa"/>
+            <w:right w:w="108" w:type="dxa"/>
+          </w:tblCellMar>
+        </w:tblPrEx>
         <w:tc>
           <w:tcPr>
             <w:tcW w:w="2122" w:type="dxa"/>
@@ -985,14 +1092,14 @@
               <w:snapToGrid/>
               <w:textAlignment w:val="auto"/>
               <w:rPr>
-                <w:sz w:val="20"/>
-                <w:szCs w:val="20"/>
+                <w:sz w:val="21"/>
+                <w:szCs w:val="21"/>
               </w:rPr>
             </w:pPr>
             <w:r>
               <w:rPr>
-                <w:sz w:val="20"/>
-                <w:szCs w:val="20"/>
+                <w:sz w:val="21"/>
+                <w:szCs w:val="21"/>
               </w:rPr>
               <w:t>Data</w:t>
             </w:r>
@@ -1023,14 +1130,14 @@
               <w:snapToGrid/>
               <w:textAlignment w:val="auto"/>
               <w:rPr>
-                <w:sz w:val="20"/>
-                <w:szCs w:val="20"/>
+                <w:sz w:val="21"/>
+                <w:szCs w:val="21"/>
               </w:rPr>
             </w:pPr>
             <w:r>
               <w:rPr>
-                <w:sz w:val="20"/>
-                <w:szCs w:val="20"/>
+                <w:sz w:val="21"/>
+                <w:szCs w:val="21"/>
               </w:rPr>
               <w:t>Source</w:t>
             </w:r>
@@ -1061,14 +1168,14 @@
               <w:snapToGrid/>
               <w:textAlignment w:val="auto"/>
               <w:rPr>
-                <w:sz w:val="20"/>
-                <w:szCs w:val="20"/>
+                <w:sz w:val="21"/>
+                <w:szCs w:val="21"/>
               </w:rPr>
             </w:pPr>
             <w:r>
               <w:rPr>
-                <w:sz w:val="20"/>
-                <w:szCs w:val="20"/>
+                <w:sz w:val="21"/>
+                <w:szCs w:val="21"/>
               </w:rPr>
               <w:t>Link</w:t>
             </w:r>
@@ -1076,6 +1183,22 @@
         </w:tc>
       </w:tr>
       <w:tr>
+        <w:tblPrEx>
+          <w:tblBorders>
+            <w:top w:val="single" w:color="auto" w:sz="4" w:space="0"/>
+            <w:left w:val="none" w:color="auto" w:sz="0" w:space="0"/>
+            <w:bottom w:val="single" w:color="auto" w:sz="4" w:space="0"/>
+            <w:right w:val="none" w:color="auto" w:sz="0" w:space="0"/>
+            <w:insideH w:val="none" w:color="auto" w:sz="0" w:space="0"/>
+            <w:insideV w:val="none" w:color="auto" w:sz="0" w:space="0"/>
+          </w:tblBorders>
+          <w:tblCellMar>
+            <w:top w:w="0" w:type="dxa"/>
+            <w:left w:w="108" w:type="dxa"/>
+            <w:bottom w:w="0" w:type="dxa"/>
+            <w:right w:w="108" w:type="dxa"/>
+          </w:tblCellMar>
+        </w:tblPrEx>
         <w:trPr>
           <w:trHeight w:val="793" w:hRule="atLeast"/>
         </w:trPr>
@@ -1103,14 +1226,14 @@
               <w:snapToGrid/>
               <w:textAlignment w:val="auto"/>
               <w:rPr>
-                <w:sz w:val="20"/>
-                <w:szCs w:val="20"/>
+                <w:sz w:val="21"/>
+                <w:szCs w:val="21"/>
               </w:rPr>
             </w:pPr>
             <w:r>
               <w:rPr>
-                <w:sz w:val="20"/>
-                <w:szCs w:val="20"/>
+                <w:sz w:val="21"/>
+                <w:szCs w:val="21"/>
               </w:rPr>
               <w:t>Traffic Volume</w:t>
             </w:r>
@@ -1140,14 +1263,14 @@
               <w:snapToGrid/>
               <w:textAlignment w:val="auto"/>
               <w:rPr>
-                <w:sz w:val="20"/>
-                <w:szCs w:val="20"/>
+                <w:sz w:val="21"/>
+                <w:szCs w:val="21"/>
               </w:rPr>
             </w:pPr>
             <w:r>
               <w:rPr>
-                <w:sz w:val="20"/>
-                <w:szCs w:val="20"/>
+                <w:sz w:val="21"/>
+                <w:szCs w:val="21"/>
               </w:rPr>
               <w:t>U.S. Department of Transportation</w:t>
             </w:r>
@@ -1177,16 +1300,16 @@
               <w:snapToGrid/>
               <w:textAlignment w:val="auto"/>
               <w:rPr>
-                <w:sz w:val="20"/>
-                <w:szCs w:val="20"/>
+                <w:sz w:val="21"/>
+                <w:szCs w:val="21"/>
               </w:rPr>
             </w:pPr>
-            <w:bookmarkStart w:id="6" w:name="OLE_LINK13"/>
-            <w:bookmarkStart w:id="7" w:name="OLE_LINK14"/>
+            <w:bookmarkStart w:id="6" w:name="OLE_LINK14"/>
+            <w:bookmarkStart w:id="7" w:name="OLE_LINK13"/>
             <w:r>
               <w:rPr>
-                <w:sz w:val="20"/>
-                <w:szCs w:val="20"/>
+                <w:sz w:val="21"/>
+                <w:szCs w:val="21"/>
               </w:rPr>
               <w:t>https://www.fhwa.dot.gov/policyinformation/tables/tmasdata/</w:t>
             </w:r>
@@ -1196,6 +1319,22 @@
         </w:tc>
       </w:tr>
       <w:tr>
+        <w:tblPrEx>
+          <w:tblBorders>
+            <w:top w:val="single" w:color="auto" w:sz="4" w:space="0"/>
+            <w:left w:val="none" w:color="auto" w:sz="0" w:space="0"/>
+            <w:bottom w:val="single" w:color="auto" w:sz="4" w:space="0"/>
+            <w:right w:val="none" w:color="auto" w:sz="0" w:space="0"/>
+            <w:insideH w:val="none" w:color="auto" w:sz="0" w:space="0"/>
+            <w:insideV w:val="none" w:color="auto" w:sz="0" w:space="0"/>
+          </w:tblBorders>
+          <w:tblCellMar>
+            <w:top w:w="0" w:type="dxa"/>
+            <w:left w:w="108" w:type="dxa"/>
+            <w:bottom w:w="0" w:type="dxa"/>
+            <w:right w:w="108" w:type="dxa"/>
+          </w:tblCellMar>
+        </w:tblPrEx>
         <w:trPr>
           <w:trHeight w:val="842" w:hRule="atLeast"/>
         </w:trPr>
@@ -1220,14 +1359,14 @@
               <w:snapToGrid/>
               <w:textAlignment w:val="auto"/>
               <w:rPr>
-                <w:sz w:val="20"/>
-                <w:szCs w:val="20"/>
+                <w:sz w:val="21"/>
+                <w:szCs w:val="21"/>
               </w:rPr>
             </w:pPr>
             <w:r>
               <w:rPr>
-                <w:sz w:val="20"/>
-                <w:szCs w:val="20"/>
+                <w:sz w:val="21"/>
+                <w:szCs w:val="21"/>
               </w:rPr>
               <w:t>Traffic Monitor Stations</w:t>
             </w:r>
@@ -1254,14 +1393,14 @@
               <w:snapToGrid/>
               <w:textAlignment w:val="auto"/>
               <w:rPr>
-                <w:sz w:val="20"/>
-                <w:szCs w:val="20"/>
+                <w:sz w:val="21"/>
+                <w:szCs w:val="21"/>
               </w:rPr>
             </w:pPr>
             <w:r>
               <w:rPr>
-                <w:sz w:val="20"/>
-                <w:szCs w:val="20"/>
+                <w:sz w:val="21"/>
+                <w:szCs w:val="21"/>
               </w:rPr>
               <w:t>U.S. Department of Transportation</w:t>
             </w:r>
@@ -1288,14 +1427,14 @@
               <w:snapToGrid/>
               <w:textAlignment w:val="auto"/>
               <w:rPr>
-                <w:sz w:val="20"/>
-                <w:szCs w:val="20"/>
+                <w:sz w:val="21"/>
+                <w:szCs w:val="21"/>
               </w:rPr>
             </w:pPr>
             <w:r>
               <w:rPr>
-                <w:sz w:val="20"/>
-                <w:szCs w:val="20"/>
+                <w:sz w:val="21"/>
+                <w:szCs w:val="21"/>
               </w:rPr>
               <w:t>https://www.fhwa.dot.gov/policyinformation/tables/tmasdata/</w:t>
             </w:r>
@@ -1303,6 +1442,22 @@
         </w:tc>
       </w:tr>
       <w:tr>
+        <w:tblPrEx>
+          <w:tblBorders>
+            <w:top w:val="single" w:color="auto" w:sz="4" w:space="0"/>
+            <w:left w:val="none" w:color="auto" w:sz="0" w:space="0"/>
+            <w:bottom w:val="single" w:color="auto" w:sz="4" w:space="0"/>
+            <w:right w:val="none" w:color="auto" w:sz="0" w:space="0"/>
+            <w:insideH w:val="none" w:color="auto" w:sz="0" w:space="0"/>
+            <w:insideV w:val="none" w:color="auto" w:sz="0" w:space="0"/>
+          </w:tblBorders>
+          <w:tblCellMar>
+            <w:top w:w="0" w:type="dxa"/>
+            <w:left w:w="108" w:type="dxa"/>
+            <w:bottom w:w="0" w:type="dxa"/>
+            <w:right w:w="108" w:type="dxa"/>
+          </w:tblCellMar>
+        </w:tblPrEx>
         <w:trPr>
           <w:trHeight w:val="1110" w:hRule="atLeast"/>
         </w:trPr>
@@ -1327,14 +1482,14 @@
               <w:snapToGrid/>
               <w:textAlignment w:val="auto"/>
               <w:rPr>
-                <w:sz w:val="20"/>
-                <w:szCs w:val="20"/>
+                <w:sz w:val="21"/>
+                <w:szCs w:val="21"/>
               </w:rPr>
             </w:pPr>
             <w:r>
               <w:rPr>
-                <w:sz w:val="20"/>
-                <w:szCs w:val="20"/>
+                <w:sz w:val="21"/>
+                <w:szCs w:val="21"/>
               </w:rPr>
               <w:t>Meteorological Reanalysis Data</w:t>
             </w:r>
@@ -1361,14 +1516,14 @@
               <w:snapToGrid/>
               <w:textAlignment w:val="auto"/>
               <w:rPr>
-                <w:sz w:val="20"/>
-                <w:szCs w:val="20"/>
+                <w:sz w:val="21"/>
+                <w:szCs w:val="21"/>
               </w:rPr>
             </w:pPr>
             <w:r>
               <w:rPr>
-                <w:sz w:val="20"/>
-                <w:szCs w:val="20"/>
+                <w:sz w:val="21"/>
+                <w:szCs w:val="21"/>
               </w:rPr>
               <w:t>GEOS-Chem</w:t>
             </w:r>
@@ -1395,14 +1550,14 @@
               <w:snapToGrid/>
               <w:textAlignment w:val="auto"/>
               <w:rPr>
-                <w:sz w:val="20"/>
-                <w:szCs w:val="20"/>
+                <w:sz w:val="21"/>
+                <w:szCs w:val="21"/>
               </w:rPr>
             </w:pPr>
             <w:r>
               <w:rPr>
-                <w:sz w:val="20"/>
-                <w:szCs w:val="20"/>
+                <w:sz w:val="21"/>
+                <w:szCs w:val="21"/>
               </w:rPr>
               <w:t>https://geoschem.github.io</w:t>
             </w:r>
@@ -1410,6 +1565,22 @@
         </w:tc>
       </w:tr>
       <w:tr>
+        <w:tblPrEx>
+          <w:tblBorders>
+            <w:top w:val="single" w:color="auto" w:sz="4" w:space="0"/>
+            <w:left w:val="none" w:color="auto" w:sz="0" w:space="0"/>
+            <w:bottom w:val="single" w:color="auto" w:sz="4" w:space="0"/>
+            <w:right w:val="none" w:color="auto" w:sz="0" w:space="0"/>
+            <w:insideH w:val="none" w:color="auto" w:sz="0" w:space="0"/>
+            <w:insideV w:val="none" w:color="auto" w:sz="0" w:space="0"/>
+          </w:tblBorders>
+          <w:tblCellMar>
+            <w:top w:w="0" w:type="dxa"/>
+            <w:left w:w="108" w:type="dxa"/>
+            <w:bottom w:w="0" w:type="dxa"/>
+            <w:right w:w="108" w:type="dxa"/>
+          </w:tblCellMar>
+        </w:tblPrEx>
         <w:tc>
           <w:tcPr>
             <w:tcW w:w="2122" w:type="dxa"/>
@@ -1431,14 +1602,14 @@
               <w:snapToGrid/>
               <w:textAlignment w:val="auto"/>
               <w:rPr>
-                <w:sz w:val="20"/>
-                <w:szCs w:val="20"/>
+                <w:sz w:val="21"/>
+                <w:szCs w:val="21"/>
               </w:rPr>
             </w:pPr>
             <w:r>
               <w:rPr>
-                <w:sz w:val="20"/>
-                <w:szCs w:val="20"/>
+                <w:sz w:val="21"/>
+                <w:szCs w:val="21"/>
               </w:rPr>
               <w:t>US Map</w:t>
             </w:r>
@@ -1465,8 +1636,8 @@
               <w:snapToGrid/>
               <w:textAlignment w:val="auto"/>
               <w:rPr>
-                <w:sz w:val="20"/>
-                <w:szCs w:val="20"/>
+                <w:sz w:val="21"/>
+                <w:szCs w:val="21"/>
               </w:rPr>
             </w:pPr>
           </w:p>
@@ -1492,14 +1663,14 @@
               <w:snapToGrid/>
               <w:textAlignment w:val="auto"/>
               <w:rPr>
-                <w:sz w:val="20"/>
-                <w:szCs w:val="20"/>
+                <w:sz w:val="21"/>
+                <w:szCs w:val="21"/>
               </w:rPr>
             </w:pPr>
             <w:r>
               <w:rPr>
-                <w:sz w:val="20"/>
-                <w:szCs w:val="20"/>
+                <w:sz w:val="21"/>
+                <w:szCs w:val="21"/>
               </w:rPr>
               <w:t>https://gist.github.com/mshafrir/2646763</w:t>
             </w:r>
@@ -1522,40 +1693,40 @@
         <w:bidi w:val="0"/>
         <w:adjustRightInd/>
         <w:snapToGrid/>
-        <w:ind w:firstLine="440" w:firstLineChars="200"/>
-        <w:textAlignment w:val="auto"/>
-        <w:rPr>
-          <w:sz w:val="22"/>
-          <w:szCs w:val="28"/>
+        <w:ind w:firstLine="420" w:firstLineChars="200"/>
+        <w:textAlignment w:val="auto"/>
+        <w:rPr>
+          <w:sz w:val="21"/>
+          <w:szCs w:val="21"/>
         </w:rPr>
       </w:pPr>
       <w:r>
         <w:rPr>
           <w:rFonts w:hint="eastAsia"/>
-          <w:sz w:val="22"/>
-          <w:szCs w:val="28"/>
+          <w:sz w:val="21"/>
+          <w:szCs w:val="21"/>
         </w:rPr>
         <w:t>GEO</w:t>
       </w:r>
       <w:r>
         <w:rPr>
-          <w:sz w:val="22"/>
-          <w:szCs w:val="28"/>
+          <w:sz w:val="21"/>
+          <w:szCs w:val="21"/>
         </w:rPr>
         <w:t xml:space="preserve">S-Chem is a global 3-D model of atmospheric chemistry drive by meteorological input from the Goddard Earth Observing System (GEOS) of the NASA Global Modelling </w:t>
       </w:r>
       <w:r>
         <w:rPr>
           <w:rFonts w:hint="eastAsia"/>
-          <w:sz w:val="22"/>
-          <w:szCs w:val="28"/>
+          <w:sz w:val="21"/>
+          <w:szCs w:val="21"/>
         </w:rPr>
         <w:t>and</w:t>
       </w:r>
       <w:r>
         <w:rPr>
-          <w:sz w:val="22"/>
-          <w:szCs w:val="28"/>
+          <w:sz w:val="21"/>
+          <w:szCs w:val="21"/>
         </w:rPr>
         <w:t xml:space="preserve"> Assimilation Office. The grid resolution we are going to use is 0.25 * 0.3125. And the time we selected are from Jan 2017 to Mar 2017. </w:t>
       </w:r>
@@ -1581,12 +1752,14 @@
         <w:snapToGrid/>
         <w:textAlignment w:val="auto"/>
         <w:rPr>
-          <w:sz w:val="24"/>
-        </w:rPr>
-      </w:pPr>
-      <w:r>
-        <w:rPr>
-          <w:sz w:val="24"/>
+          <w:sz w:val="21"/>
+          <w:szCs w:val="21"/>
+        </w:rPr>
+      </w:pPr>
+      <w:r>
+        <w:rPr>
+          <w:sz w:val="21"/>
+          <w:szCs w:val="21"/>
         </w:rPr>
         <w:t>Data Processing</w:t>
       </w:r>
@@ -1608,16 +1781,16 @@
         <w:snapToGrid/>
         <w:textAlignment w:val="auto"/>
         <w:rPr>
-          <w:sz w:val="22"/>
-          <w:szCs w:val="22"/>
+          <w:sz w:val="21"/>
+          <w:szCs w:val="21"/>
         </w:rPr>
       </w:pPr>
       <w:bookmarkStart w:id="8" w:name="OLE_LINK21"/>
       <w:bookmarkStart w:id="9" w:name="OLE_LINK22"/>
       <w:r>
         <w:rPr>
-          <w:sz w:val="22"/>
-          <w:szCs w:val="22"/>
+          <w:sz w:val="21"/>
+          <w:szCs w:val="21"/>
         </w:rPr>
         <w:t xml:space="preserve">There are a few of substantial data clean up we need to do. </w:t>
       </w:r>
@@ -1644,14 +1817,14 @@
         <w:snapToGrid/>
         <w:textAlignment w:val="auto"/>
         <w:rPr>
-          <w:sz w:val="22"/>
-          <w:szCs w:val="22"/>
-        </w:rPr>
-      </w:pPr>
-      <w:r>
-        <w:rPr>
-          <w:sz w:val="22"/>
-          <w:szCs w:val="22"/>
+          <w:sz w:val="21"/>
+          <w:szCs w:val="21"/>
+        </w:rPr>
+      </w:pPr>
+      <w:r>
+        <w:rPr>
+          <w:sz w:val="21"/>
+          <w:szCs w:val="21"/>
         </w:rPr>
         <w:t>For the traffic volume data, we need to select Utah data, uniform the data type, and set the traffic volume to 0 if the dates are not in the table.</w:t>
       </w:r>
@@ -1678,14 +1851,14 @@
         <w:snapToGrid/>
         <w:textAlignment w:val="auto"/>
         <w:rPr>
-          <w:sz w:val="22"/>
-          <w:szCs w:val="22"/>
-        </w:rPr>
-      </w:pPr>
-      <w:r>
-        <w:rPr>
-          <w:sz w:val="22"/>
-          <w:szCs w:val="22"/>
+          <w:sz w:val="21"/>
+          <w:szCs w:val="21"/>
+        </w:rPr>
+      </w:pPr>
+      <w:r>
+        <w:rPr>
+          <w:sz w:val="21"/>
+          <w:szCs w:val="21"/>
         </w:rPr>
         <w:t>For the traffic stations, we need to select stations in Utah.</w:t>
       </w:r>
@@ -1712,15 +1885,15 @@
         <w:snapToGrid/>
         <w:textAlignment w:val="auto"/>
         <w:rPr>
-          <w:sz w:val="22"/>
-          <w:szCs w:val="22"/>
+          <w:sz w:val="21"/>
+          <w:szCs w:val="21"/>
         </w:rPr>
       </w:pPr>
       <w:r>
         <w:rPr>
           <w:rFonts w:hint="default"/>
-          <w:sz w:val="22"/>
-          <w:szCs w:val="22"/>
+          <w:sz w:val="21"/>
+          <w:szCs w:val="21"/>
           <w:lang w:val="en-US"/>
         </w:rPr>
         <w:t xml:space="preserve">Gridded traffic data into </w:t>
@@ -1729,8 +1902,8 @@
         <w:rPr>
           <w:rFonts w:hint="default" w:ascii="等线" w:hAnsi="等线" w:eastAsia="等线" w:cs="Times New Roman"/>
           <w:kern w:val="2"/>
-          <w:sz w:val="22"/>
-          <w:szCs w:val="22"/>
+          <w:sz w:val="21"/>
+          <w:szCs w:val="21"/>
           <w:lang w:val="en-US" w:eastAsia="zh-CN" w:bidi="ar"/>
           <w14:ligatures w14:val="standardContextual"/>
         </w:rPr>
@@ -1739,8 +1912,8 @@
       <w:r>
         <w:rPr>
           <w:rFonts w:hint="default"/>
-          <w:sz w:val="22"/>
-          <w:szCs w:val="22"/>
+          <w:sz w:val="21"/>
+          <w:szCs w:val="21"/>
           <w:lang w:val="en-US"/>
         </w:rPr>
         <w:t>.</w:t>
@@ -1768,14 +1941,14 @@
         <w:snapToGrid/>
         <w:textAlignment w:val="auto"/>
         <w:rPr>
-          <w:sz w:val="22"/>
-          <w:szCs w:val="22"/>
-        </w:rPr>
-      </w:pPr>
-      <w:r>
-        <w:rPr>
-          <w:sz w:val="22"/>
-          <w:szCs w:val="22"/>
+          <w:sz w:val="21"/>
+          <w:szCs w:val="21"/>
+        </w:rPr>
+      </w:pPr>
+      <w:r>
+        <w:rPr>
+          <w:sz w:val="21"/>
+          <w:szCs w:val="21"/>
         </w:rPr>
         <w:t>For the meteorological data, we need to find the grids that cover Utah, and we need to select the variables like temperature, snowfall and so on for us to use.</w:t>
       </w:r>
@@ -1803,12 +1976,14 @@
         <w:snapToGrid/>
         <w:textAlignment w:val="auto"/>
         <w:rPr>
-          <w:sz w:val="24"/>
-        </w:rPr>
-      </w:pPr>
-      <w:r>
-        <w:rPr>
-          <w:sz w:val="24"/>
+          <w:sz w:val="21"/>
+          <w:szCs w:val="21"/>
+        </w:rPr>
+      </w:pPr>
+      <w:r>
+        <w:rPr>
+          <w:sz w:val="21"/>
+          <w:szCs w:val="21"/>
         </w:rPr>
         <w:t>Analysis Problems</w:t>
       </w:r>
@@ -1836,16 +2011,16 @@
         <w:ind w:left="442" w:hanging="442"/>
         <w:textAlignment w:val="auto"/>
         <w:rPr>
-          <w:sz w:val="22"/>
-          <w:szCs w:val="22"/>
+          <w:sz w:val="21"/>
+          <w:szCs w:val="21"/>
         </w:rPr>
       </w:pPr>
       <w:bookmarkStart w:id="10" w:name="OLE_LINK24"/>
       <w:bookmarkStart w:id="11" w:name="OLE_LINK23"/>
       <w:r>
         <w:rPr>
-          <w:sz w:val="22"/>
-          <w:szCs w:val="22"/>
+          <w:sz w:val="21"/>
+          <w:szCs w:val="21"/>
         </w:rPr>
         <w:t xml:space="preserve">Do traffic flows have </w:t>
       </w:r>
@@ -1853,8 +2028,8 @@
       <w:bookmarkStart w:id="13" w:name="OLE_LINK17"/>
       <w:r>
         <w:rPr>
-          <w:sz w:val="22"/>
-          <w:szCs w:val="22"/>
+          <w:sz w:val="21"/>
+          <w:szCs w:val="21"/>
         </w:rPr>
         <w:t>different patterns during the week and on weekends</w:t>
       </w:r>
@@ -1884,14 +2059,14 @@
         <w:ind w:left="442" w:hanging="442"/>
         <w:textAlignment w:val="auto"/>
         <w:rPr>
-          <w:sz w:val="22"/>
-          <w:szCs w:val="22"/>
-        </w:rPr>
-      </w:pPr>
-      <w:r>
-        <w:rPr>
-          <w:sz w:val="22"/>
-          <w:szCs w:val="22"/>
+          <w:sz w:val="21"/>
+          <w:szCs w:val="21"/>
+        </w:rPr>
+      </w:pPr>
+      <w:r>
+        <w:rPr>
+          <w:sz w:val="21"/>
+          <w:szCs w:val="21"/>
         </w:rPr>
         <w:t>Do traffic flows have diurnal patterns</w:t>
       </w:r>
@@ -1919,14 +2094,14 @@
         <w:ind w:left="442" w:hanging="442"/>
         <w:textAlignment w:val="auto"/>
         <w:rPr>
-          <w:sz w:val="22"/>
-          <w:szCs w:val="22"/>
-        </w:rPr>
-      </w:pPr>
-      <w:r>
-        <w:rPr>
-          <w:sz w:val="22"/>
-          <w:szCs w:val="22"/>
+          <w:sz w:val="21"/>
+          <w:szCs w:val="21"/>
+        </w:rPr>
+      </w:pPr>
+      <w:r>
+        <w:rPr>
+          <w:sz w:val="21"/>
+          <w:szCs w:val="21"/>
         </w:rPr>
         <w:t>Is there any relationship between the weather conditions and traffic flow</w:t>
       </w:r>
@@ -1954,14 +2129,14 @@
         <w:ind w:left="442" w:hanging="442"/>
         <w:textAlignment w:val="auto"/>
         <w:rPr>
-          <w:sz w:val="22"/>
-          <w:szCs w:val="22"/>
-        </w:rPr>
-      </w:pPr>
-      <w:r>
-        <w:rPr>
-          <w:sz w:val="22"/>
-          <w:szCs w:val="22"/>
+          <w:sz w:val="21"/>
+          <w:szCs w:val="21"/>
+        </w:rPr>
+      </w:pPr>
+      <w:r>
+        <w:rPr>
+          <w:sz w:val="21"/>
+          <w:szCs w:val="21"/>
         </w:rPr>
         <w:t>Which meteorology factors impact the most</w:t>
       </w:r>
@@ -1989,29 +2164,29 @@
         <w:ind w:left="442" w:hanging="442"/>
         <w:textAlignment w:val="auto"/>
         <w:rPr>
-          <w:sz w:val="22"/>
-          <w:szCs w:val="22"/>
-        </w:rPr>
-      </w:pPr>
-      <w:r>
-        <w:rPr>
-          <w:sz w:val="22"/>
-          <w:szCs w:val="22"/>
+          <w:sz w:val="21"/>
+          <w:szCs w:val="21"/>
+        </w:rPr>
+      </w:pPr>
+      <w:r>
+        <w:rPr>
+          <w:sz w:val="21"/>
+          <w:szCs w:val="21"/>
         </w:rPr>
         <w:t xml:space="preserve">Do the traffic flows in Salt Lake City </w:t>
       </w:r>
       <w:r>
         <w:rPr>
           <w:rFonts w:hint="eastAsia"/>
-          <w:sz w:val="22"/>
-          <w:szCs w:val="22"/>
+          <w:sz w:val="21"/>
+          <w:szCs w:val="21"/>
         </w:rPr>
         <w:t>les</w:t>
       </w:r>
       <w:r>
         <w:rPr>
-          <w:sz w:val="22"/>
-          <w:szCs w:val="22"/>
+          <w:sz w:val="21"/>
+          <w:szCs w:val="21"/>
         </w:rPr>
         <w:t>s affected by weather conditions than in other areas?</w:t>
       </w:r>
@@ -2039,12 +2214,14 @@
         <w:snapToGrid/>
         <w:textAlignment w:val="auto"/>
         <w:rPr>
-          <w:sz w:val="24"/>
-        </w:rPr>
-      </w:pPr>
-      <w:r>
-        <w:rPr>
-          <w:sz w:val="24"/>
+          <w:sz w:val="21"/>
+          <w:szCs w:val="21"/>
+        </w:rPr>
+      </w:pPr>
+      <w:r>
+        <w:rPr>
+          <w:sz w:val="21"/>
+          <w:szCs w:val="21"/>
         </w:rPr>
         <w:t>Visualization Design</w:t>
       </w:r>
@@ -2071,14 +2248,14 @@
         <w:snapToGrid/>
         <w:textAlignment w:val="auto"/>
         <w:rPr>
-          <w:sz w:val="22"/>
-          <w:szCs w:val="22"/>
-        </w:rPr>
-      </w:pPr>
-      <w:r>
-        <w:rPr>
-          <w:sz w:val="22"/>
-          <w:szCs w:val="22"/>
+          <w:sz w:val="21"/>
+          <w:szCs w:val="21"/>
+        </w:rPr>
+      </w:pPr>
+      <w:r>
+        <w:rPr>
+          <w:sz w:val="21"/>
+          <w:szCs w:val="21"/>
         </w:rPr>
         <w:t>Weekly Patterns (Question 1)</w:t>
       </w:r>
@@ -2098,17 +2275,17 @@
         <w:bidi w:val="0"/>
         <w:adjustRightInd/>
         <w:snapToGrid/>
-        <w:ind w:firstLine="440" w:firstLineChars="200"/>
-        <w:textAlignment w:val="auto"/>
-        <w:rPr>
-          <w:sz w:val="22"/>
-          <w:szCs w:val="22"/>
-        </w:rPr>
-      </w:pPr>
-      <w:r>
-        <w:rPr>
-          <w:sz w:val="22"/>
-          <w:szCs w:val="22"/>
+        <w:ind w:firstLine="420" w:firstLineChars="200"/>
+        <w:textAlignment w:val="auto"/>
+        <w:rPr>
+          <w:sz w:val="21"/>
+          <w:szCs w:val="21"/>
+        </w:rPr>
+      </w:pPr>
+      <w:r>
+        <w:rPr>
+          <w:sz w:val="21"/>
+          <w:szCs w:val="21"/>
         </w:rPr>
         <w:t>Use a bar chart to display daily traffic volume, helping to identify traffic volume patterns on different days of the week.</w:t>
       </w:r>
@@ -2128,17 +2305,17 @@
         <w:bidi w:val="0"/>
         <w:adjustRightInd/>
         <w:snapToGrid/>
-        <w:ind w:firstLine="440" w:firstLineChars="200"/>
-        <w:textAlignment w:val="auto"/>
-        <w:rPr>
-          <w:sz w:val="22"/>
-          <w:szCs w:val="22"/>
-        </w:rPr>
-      </w:pPr>
-      <w:r>
-        <w:rPr>
-          <w:sz w:val="22"/>
-          <w:szCs w:val="22"/>
+        <w:ind w:firstLine="420" w:firstLineChars="200"/>
+        <w:textAlignment w:val="auto"/>
+        <w:rPr>
+          <w:sz w:val="21"/>
+          <w:szCs w:val="21"/>
+        </w:rPr>
+      </w:pPr>
+      <w:r>
+        <w:rPr>
+          <w:sz w:val="21"/>
+          <w:szCs w:val="21"/>
         </w:rPr>
         <w:t>Visualization Details:</w:t>
       </w:r>
@@ -2158,49 +2335,49 @@
         <w:bidi w:val="0"/>
         <w:adjustRightInd/>
         <w:snapToGrid/>
-        <w:ind w:firstLine="440" w:firstLineChars="200"/>
-        <w:textAlignment w:val="auto"/>
-        <w:rPr>
-          <w:sz w:val="22"/>
-          <w:szCs w:val="22"/>
-        </w:rPr>
-      </w:pPr>
-      <w:r>
-        <w:rPr>
-          <w:sz w:val="22"/>
-          <w:szCs w:val="22"/>
+        <w:ind w:firstLine="420" w:firstLineChars="200"/>
+        <w:textAlignment w:val="auto"/>
+        <w:rPr>
+          <w:sz w:val="21"/>
+          <w:szCs w:val="21"/>
+        </w:rPr>
+      </w:pPr>
+      <w:r>
+        <w:rPr>
+          <w:sz w:val="21"/>
+          <w:szCs w:val="21"/>
         </w:rPr>
         <w:t>Bar Chart: The X-axis represents the days of the week, and the Y-axis represents traffic volume.</w:t>
       </w:r>
       <w:r>
         <w:rPr>
           <w:rFonts w:hint="default"/>
-          <w:sz w:val="22"/>
-          <w:szCs w:val="22"/>
+          <w:sz w:val="21"/>
+          <w:szCs w:val="21"/>
           <w:lang w:val="en-US"/>
         </w:rPr>
         <w:t xml:space="preserve"> </w:t>
       </w:r>
       <w:r>
         <w:rPr>
-          <w:sz w:val="22"/>
-          <w:szCs w:val="22"/>
+          <w:sz w:val="21"/>
+          <w:szCs w:val="21"/>
         </w:rPr>
         <w:t>Use different colors to distinguish weekdays from weekends.</w:t>
       </w:r>
       <w:r>
         <w:rPr>
           <w:rFonts w:hint="default"/>
-          <w:sz w:val="22"/>
-          <w:szCs w:val="22"/>
+          <w:sz w:val="21"/>
+          <w:szCs w:val="21"/>
           <w:lang w:val="en-US"/>
         </w:rPr>
         <w:t xml:space="preserve"> </w:t>
       </w:r>
       <w:r>
         <w:rPr>
-          <w:sz w:val="22"/>
-          <w:szCs w:val="22"/>
+          <w:sz w:val="21"/>
+          <w:szCs w:val="21"/>
         </w:rPr>
         <w:t>Through the bar chart, users can quickly identify the differences in traffic volume between weekdays and weekends, providing a foundation for further analysis.</w:t>
       </w:r>
@@ -2223,14 +2400,14 @@
         <w:jc w:val="center"/>
         <w:textAlignment w:val="auto"/>
         <w:rPr>
-          <w:sz w:val="22"/>
-          <w:szCs w:val="22"/>
-        </w:rPr>
-      </w:pPr>
-      <w:r>
-        <w:rPr>
-          <w:sz w:val="22"/>
-          <w:szCs w:val="22"/>
+          <w:sz w:val="21"/>
+          <w:szCs w:val="21"/>
+        </w:rPr>
+      </w:pPr>
+      <w:r>
+        <w:rPr>
+          <w:sz w:val="21"/>
+          <w:szCs w:val="21"/>
         </w:rPr>
         <w:drawing>
           <wp:inline distT="0" distB="0" distL="0" distR="0">
@@ -2303,14 +2480,14 @@
         <w:snapToGrid/>
         <w:textAlignment w:val="auto"/>
         <w:rPr>
-          <w:sz w:val="22"/>
-          <w:szCs w:val="22"/>
-        </w:rPr>
-      </w:pPr>
-      <w:r>
-        <w:rPr>
-          <w:sz w:val="22"/>
-          <w:szCs w:val="22"/>
+          <w:sz w:val="21"/>
+          <w:szCs w:val="21"/>
+        </w:rPr>
+      </w:pPr>
+      <w:r>
+        <w:rPr>
+          <w:sz w:val="21"/>
+          <w:szCs w:val="21"/>
         </w:rPr>
         <w:t>Daily Patterns (Question 2)</w:t>
       </w:r>
@@ -2330,17 +2507,17 @@
         <w:bidi w:val="0"/>
         <w:adjustRightInd/>
         <w:snapToGrid/>
-        <w:ind w:firstLine="440" w:firstLineChars="200"/>
-        <w:textAlignment w:val="auto"/>
-        <w:rPr>
-          <w:sz w:val="22"/>
-          <w:szCs w:val="22"/>
-        </w:rPr>
-      </w:pPr>
-      <w:r>
-        <w:rPr>
-          <w:sz w:val="22"/>
-          <w:szCs w:val="22"/>
+        <w:ind w:firstLine="420" w:firstLineChars="200"/>
+        <w:textAlignment w:val="auto"/>
+        <w:rPr>
+          <w:sz w:val="21"/>
+          <w:szCs w:val="21"/>
+        </w:rPr>
+      </w:pPr>
+      <w:r>
+        <w:rPr>
+          <w:sz w:val="21"/>
+          <w:szCs w:val="21"/>
         </w:rPr>
         <w:t>Use a line chart to display 24-hour traffic patterns, helping to observe traffic fluctuations across different times of the day.</w:t>
       </w:r>
@@ -2362,14 +2539,14 @@
         <w:snapToGrid/>
         <w:textAlignment w:val="auto"/>
         <w:rPr>
-          <w:sz w:val="22"/>
-          <w:szCs w:val="22"/>
-        </w:rPr>
-      </w:pPr>
-      <w:r>
-        <w:rPr>
-          <w:sz w:val="22"/>
-          <w:szCs w:val="22"/>
+          <w:sz w:val="21"/>
+          <w:szCs w:val="21"/>
+        </w:rPr>
+      </w:pPr>
+      <w:r>
+        <w:rPr>
+          <w:sz w:val="21"/>
+          <w:szCs w:val="21"/>
         </w:rPr>
         <w:t>Visualization Details:</w:t>
       </w:r>
@@ -2391,46 +2568,46 @@
         <w:snapToGrid/>
         <w:textAlignment w:val="auto"/>
         <w:rPr>
-          <w:sz w:val="22"/>
-          <w:szCs w:val="22"/>
-        </w:rPr>
-      </w:pPr>
-      <w:r>
-        <w:rPr>
-          <w:sz w:val="22"/>
-          <w:szCs w:val="22"/>
+          <w:sz w:val="21"/>
+          <w:szCs w:val="21"/>
+        </w:rPr>
+      </w:pPr>
+      <w:r>
+        <w:rPr>
+          <w:sz w:val="21"/>
+          <w:szCs w:val="21"/>
         </w:rPr>
         <w:t>Line Chart: The X-axis represents the 24 hours of the day, and the Y-axis represents traffic volume.</w:t>
       </w:r>
       <w:r>
         <w:rPr>
           <w:rFonts w:hint="default"/>
-          <w:sz w:val="22"/>
-          <w:szCs w:val="22"/>
+          <w:sz w:val="21"/>
+          <w:szCs w:val="21"/>
           <w:lang w:val="en-US"/>
         </w:rPr>
         <w:t xml:space="preserve"> </w:t>
       </w:r>
       <w:r>
         <w:rPr>
-          <w:sz w:val="22"/>
-          <w:szCs w:val="22"/>
+          <w:sz w:val="21"/>
+          <w:szCs w:val="21"/>
         </w:rPr>
         <w:t>Different colors are used to represent the 24-hour traffic patterns for weekdays and weekends.</w:t>
       </w:r>
       <w:r>
         <w:rPr>
           <w:rFonts w:hint="default"/>
-          <w:sz w:val="22"/>
-          <w:szCs w:val="22"/>
+          <w:sz w:val="21"/>
+          <w:szCs w:val="21"/>
           <w:lang w:val="en-US"/>
         </w:rPr>
         <w:t xml:space="preserve"> </w:t>
       </w:r>
       <w:r>
         <w:rPr>
-          <w:sz w:val="22"/>
-          <w:szCs w:val="22"/>
+          <w:sz w:val="21"/>
+          <w:szCs w:val="21"/>
         </w:rPr>
         <w:t>By comparing the lines, users can identify peak and low traffic periods, recognizing key traffic times and variations in daily traffic patterns.</w:t>
       </w:r>
@@ -2453,14 +2630,14 @@
         <w:jc w:val="center"/>
         <w:textAlignment w:val="auto"/>
         <w:rPr>
-          <w:sz w:val="22"/>
-          <w:szCs w:val="22"/>
-        </w:rPr>
-      </w:pPr>
-      <w:r>
-        <w:rPr>
-          <w:sz w:val="22"/>
-          <w:szCs w:val="22"/>
+          <w:sz w:val="21"/>
+          <w:szCs w:val="21"/>
+        </w:rPr>
+      </w:pPr>
+      <w:r>
+        <w:rPr>
+          <w:sz w:val="21"/>
+          <w:szCs w:val="21"/>
         </w:rPr>
         <w:drawing>
           <wp:inline distT="0" distB="0" distL="0" distR="0">
@@ -2533,44 +2710,60 @@
         <w:snapToGrid/>
         <w:textAlignment w:val="auto"/>
         <w:rPr>
-          <w:sz w:val="22"/>
-          <w:szCs w:val="22"/>
-        </w:rPr>
-      </w:pPr>
-      <w:r>
-        <w:rPr>
-          <w:sz w:val="22"/>
-          <w:szCs w:val="22"/>
-        </w:rPr>
-        <w:t>Weather Impact (Questions 3 &amp; 4)</w:t>
-      </w:r>
-    </w:p>
-    <w:p>
-      <w:pPr>
-        <w:keepNext w:val="0"/>
-        <w:keepLines w:val="0"/>
-        <w:pageBreakBefore w:val="0"/>
-        <w:widowControl w:val="0"/>
-        <w:kinsoku/>
-        <w:wordWrap/>
-        <w:overflowPunct/>
-        <w:topLinePunct w:val="0"/>
-        <w:autoSpaceDE/>
-        <w:autoSpaceDN/>
-        <w:bidi w:val="0"/>
-        <w:adjustRightInd/>
-        <w:snapToGrid/>
-        <w:ind w:left="0" w:firstLine="440" w:firstLineChars="200"/>
-        <w:textAlignment w:val="auto"/>
-        <w:rPr>
-          <w:sz w:val="22"/>
-          <w:szCs w:val="22"/>
-        </w:rPr>
-      </w:pPr>
-      <w:r>
-        <w:rPr>
-          <w:sz w:val="22"/>
-          <w:szCs w:val="22"/>
+          <w:sz w:val="21"/>
+          <w:szCs w:val="21"/>
+        </w:rPr>
+      </w:pPr>
+      <w:r>
+        <w:rPr>
+          <w:sz w:val="21"/>
+          <w:szCs w:val="21"/>
+        </w:rPr>
+        <w:t>Weather Impact (Questions 3 &amp; 4</w:t>
+      </w:r>
+      <w:r>
+        <w:rPr>
+          <w:rFonts w:hint="eastAsia"/>
+          <w:sz w:val="21"/>
+          <w:szCs w:val="21"/>
+          <w:lang w:val="en-US" w:eastAsia="zh-CN"/>
+        </w:rPr>
+        <w:t xml:space="preserve"> &amp; 5</w:t>
+      </w:r>
+      <w:r>
+        <w:rPr>
+          <w:sz w:val="21"/>
+          <w:szCs w:val="21"/>
+        </w:rPr>
+        <w:t>)</w:t>
+      </w:r>
+    </w:p>
+    <w:p>
+      <w:pPr>
+        <w:keepNext w:val="0"/>
+        <w:keepLines w:val="0"/>
+        <w:pageBreakBefore w:val="0"/>
+        <w:widowControl w:val="0"/>
+        <w:kinsoku/>
+        <w:wordWrap/>
+        <w:overflowPunct/>
+        <w:topLinePunct w:val="0"/>
+        <w:autoSpaceDE/>
+        <w:autoSpaceDN/>
+        <w:bidi w:val="0"/>
+        <w:adjustRightInd/>
+        <w:snapToGrid/>
+        <w:ind w:left="0" w:firstLine="420" w:firstLineChars="200"/>
+        <w:textAlignment w:val="auto"/>
+        <w:rPr>
+          <w:sz w:val="21"/>
+          <w:szCs w:val="21"/>
+        </w:rPr>
+      </w:pPr>
+      <w:r>
+        <w:rPr>
+          <w:sz w:val="21"/>
+          <w:szCs w:val="21"/>
         </w:rPr>
         <w:t>Use a scatter plot to analyze the relationship between traffic volume and weather factors like temperature and precipitation, combined with an interactive gridded map to show weather impacts across different regions.</w:t>
       </w:r>
@@ -2590,17 +2783,17 @@
         <w:bidi w:val="0"/>
         <w:adjustRightInd/>
         <w:snapToGrid/>
-        <w:ind w:left="440" w:hanging="440" w:hangingChars="200"/>
-        <w:textAlignment w:val="auto"/>
-        <w:rPr>
-          <w:sz w:val="22"/>
-          <w:szCs w:val="22"/>
-        </w:rPr>
-      </w:pPr>
-      <w:r>
-        <w:rPr>
-          <w:sz w:val="22"/>
-          <w:szCs w:val="22"/>
+        <w:ind w:left="440" w:hanging="420" w:hangingChars="200"/>
+        <w:textAlignment w:val="auto"/>
+        <w:rPr>
+          <w:sz w:val="21"/>
+          <w:szCs w:val="21"/>
+        </w:rPr>
+      </w:pPr>
+      <w:r>
+        <w:rPr>
+          <w:sz w:val="21"/>
+          <w:szCs w:val="21"/>
         </w:rPr>
         <w:t>Visualization Details:</w:t>
       </w:r>
@@ -2620,33 +2813,33 @@
         <w:bidi w:val="0"/>
         <w:adjustRightInd/>
         <w:snapToGrid/>
-        <w:ind w:left="440" w:hanging="440" w:hangingChars="200"/>
-        <w:textAlignment w:val="auto"/>
-        <w:rPr>
-          <w:sz w:val="22"/>
-          <w:szCs w:val="22"/>
-        </w:rPr>
-      </w:pPr>
-      <w:r>
-        <w:rPr>
-          <w:sz w:val="22"/>
-          <w:szCs w:val="22"/>
+        <w:ind w:left="0" w:firstLine="420" w:firstLineChars="200"/>
+        <w:textAlignment w:val="auto"/>
+        <w:rPr>
+          <w:sz w:val="21"/>
+          <w:szCs w:val="21"/>
+        </w:rPr>
+      </w:pPr>
+      <w:r>
+        <w:rPr>
+          <w:sz w:val="21"/>
+          <w:szCs w:val="21"/>
         </w:rPr>
         <w:t>Scatter Plot: The X-axis represents weather factors (e.g., temperature or precipitation), and the Y-axis represents traffic volume, with each point representing an observation.</w:t>
       </w:r>
       <w:r>
         <w:rPr>
           <w:rFonts w:hint="default"/>
-          <w:sz w:val="22"/>
-          <w:szCs w:val="22"/>
+          <w:sz w:val="21"/>
+          <w:szCs w:val="21"/>
           <w:lang w:val="en-US"/>
         </w:rPr>
         <w:t xml:space="preserve"> </w:t>
       </w:r>
       <w:r>
         <w:rPr>
-          <w:sz w:val="22"/>
-          <w:szCs w:val="22"/>
+          <w:sz w:val="21"/>
+          <w:szCs w:val="21"/>
         </w:rPr>
         <w:t>The map is overlaid with different grid areas, allowing users to click on any grid to view the relationship between weather factors and traffic volume in that specific area.</w:t>
       </w:r>
@@ -2666,17 +2859,17 @@
         <w:bidi w:val="0"/>
         <w:adjustRightInd/>
         <w:snapToGrid/>
-        <w:ind w:left="0" w:firstLine="440" w:firstLineChars="200"/>
-        <w:textAlignment w:val="auto"/>
-        <w:rPr>
-          <w:sz w:val="22"/>
-          <w:szCs w:val="22"/>
-        </w:rPr>
-      </w:pPr>
-      <w:r>
-        <w:rPr>
-          <w:sz w:val="22"/>
-          <w:szCs w:val="22"/>
+        <w:ind w:left="0" w:firstLine="420" w:firstLineChars="200"/>
+        <w:textAlignment w:val="auto"/>
+        <w:rPr>
+          <w:sz w:val="21"/>
+          <w:szCs w:val="21"/>
+        </w:rPr>
+      </w:pPr>
+      <w:r>
+        <w:rPr>
+          <w:sz w:val="21"/>
+          <w:szCs w:val="21"/>
         </w:rPr>
         <w:t>This combination of visualizations provides an intuitive view of the impact of weather factors on traffic volume.</w:t>
       </w:r>
@@ -2699,14 +2892,14 @@
         <w:jc w:val="center"/>
         <w:textAlignment w:val="auto"/>
         <w:rPr>
-          <w:sz w:val="22"/>
-          <w:szCs w:val="22"/>
-        </w:rPr>
-      </w:pPr>
-      <w:r>
-        <w:rPr>
-          <w:sz w:val="22"/>
-          <w:szCs w:val="22"/>
+          <w:sz w:val="21"/>
+          <w:szCs w:val="21"/>
+        </w:rPr>
+      </w:pPr>
+      <w:r>
+        <w:rPr>
+          <w:sz w:val="21"/>
+          <w:szCs w:val="21"/>
         </w:rPr>
         <w:drawing>
           <wp:inline distT="0" distB="0" distL="0" distR="0">
@@ -2775,14 +2968,14 @@
         <w:jc w:val="center"/>
         <w:textAlignment w:val="auto"/>
         <w:rPr>
-          <w:sz w:val="22"/>
-          <w:szCs w:val="22"/>
-        </w:rPr>
-      </w:pPr>
-      <w:r>
-        <w:rPr>
-          <w:sz w:val="22"/>
-          <w:szCs w:val="22"/>
+          <w:sz w:val="21"/>
+          <w:szCs w:val="21"/>
+        </w:rPr>
+      </w:pPr>
+      <w:r>
+        <w:rPr>
+          <w:sz w:val="21"/>
+          <w:szCs w:val="21"/>
         </w:rPr>
         <w:drawing>
           <wp:inline distT="0" distB="0" distL="0" distR="0">
@@ -2851,14 +3044,14 @@
         <w:jc w:val="center"/>
         <w:textAlignment w:val="auto"/>
         <w:rPr>
-          <w:sz w:val="22"/>
-          <w:szCs w:val="22"/>
-        </w:rPr>
-      </w:pPr>
-      <w:r>
-        <w:rPr>
-          <w:sz w:val="22"/>
-          <w:szCs w:val="22"/>
+          <w:sz w:val="21"/>
+          <w:szCs w:val="21"/>
+        </w:rPr>
+      </w:pPr>
+      <w:r>
+        <w:rPr>
+          <w:sz w:val="21"/>
+          <w:szCs w:val="21"/>
         </w:rPr>
         <w:drawing>
           <wp:inline distT="0" distB="0" distL="0" distR="0">
@@ -2931,15 +3124,15 @@
         <w:snapToGrid/>
         <w:textAlignment w:val="auto"/>
         <w:rPr>
-          <w:sz w:val="22"/>
-          <w:szCs w:val="22"/>
+          <w:sz w:val="21"/>
+          <w:szCs w:val="21"/>
         </w:rPr>
       </w:pPr>
       <w:r>
         <w:rPr>
           <w:rFonts w:hint="eastAsia"/>
-          <w:sz w:val="22"/>
-          <w:szCs w:val="22"/>
+          <w:sz w:val="21"/>
+          <w:szCs w:val="21"/>
         </w:rPr>
         <w:t>Final design</w:t>
       </w:r>
@@ -2959,17 +3152,17 @@
         <w:bidi w:val="0"/>
         <w:adjustRightInd/>
         <w:snapToGrid/>
-        <w:ind w:left="440" w:firstLine="440" w:firstLineChars="200"/>
-        <w:textAlignment w:val="auto"/>
-        <w:rPr>
-          <w:sz w:val="22"/>
-          <w:szCs w:val="22"/>
-        </w:rPr>
-      </w:pPr>
-      <w:r>
-        <w:rPr>
-          <w:sz w:val="22"/>
-          <w:szCs w:val="22"/>
+        <w:ind w:left="440" w:firstLine="420" w:firstLineChars="200"/>
+        <w:textAlignment w:val="auto"/>
+        <w:rPr>
+          <w:sz w:val="21"/>
+          <w:szCs w:val="21"/>
+        </w:rPr>
+      </w:pPr>
+      <w:r>
+        <w:rPr>
+          <w:sz w:val="21"/>
+          <w:szCs w:val="21"/>
         </w:rPr>
         <w:t>Combining the best features from the three prototype designs, the final design employs an interactive gridded map. Users can click on each grid on the map to view related traffic patterns and weather impact.</w:t>
       </w:r>
@@ -2989,17 +3182,17 @@
         <w:bidi w:val="0"/>
         <w:adjustRightInd/>
         <w:snapToGrid/>
-        <w:ind w:left="440" w:firstLine="440" w:firstLineChars="200"/>
-        <w:textAlignment w:val="auto"/>
-        <w:rPr>
-          <w:sz w:val="22"/>
-          <w:szCs w:val="22"/>
-        </w:rPr>
-      </w:pPr>
-      <w:r>
-        <w:rPr>
-          <w:sz w:val="22"/>
-          <w:szCs w:val="22"/>
+        <w:ind w:left="440" w:firstLine="420" w:firstLineChars="200"/>
+        <w:textAlignment w:val="auto"/>
+        <w:rPr>
+          <w:sz w:val="21"/>
+          <w:szCs w:val="21"/>
+        </w:rPr>
+      </w:pPr>
+      <w:r>
+        <w:rPr>
+          <w:sz w:val="21"/>
+          <w:szCs w:val="21"/>
         </w:rPr>
         <w:t>Visualization Details:</w:t>
       </w:r>
@@ -3019,17 +3212,17 @@
         <w:bidi w:val="0"/>
         <w:adjustRightInd/>
         <w:snapToGrid/>
-        <w:ind w:left="440" w:firstLine="440" w:firstLineChars="200"/>
-        <w:textAlignment w:val="auto"/>
-        <w:rPr>
-          <w:sz w:val="22"/>
-          <w:szCs w:val="22"/>
-        </w:rPr>
-      </w:pPr>
-      <w:r>
-        <w:rPr>
-          <w:sz w:val="22"/>
-          <w:szCs w:val="22"/>
+        <w:ind w:left="440" w:firstLine="420" w:firstLineChars="200"/>
+        <w:textAlignment w:val="auto"/>
+        <w:rPr>
+          <w:sz w:val="21"/>
+          <w:szCs w:val="21"/>
+        </w:rPr>
+      </w:pPr>
+      <w:r>
+        <w:rPr>
+          <w:sz w:val="21"/>
+          <w:szCs w:val="21"/>
         </w:rPr>
         <w:t>Interactive Gridded Map: The map is overlaid with clickable grids, allowing users to select different regions to view detailed data. Time selectors and weather filters enable users to choose specific times and weather conditions.</w:t>
       </w:r>
@@ -3049,17 +3242,17 @@
         <w:bidi w:val="0"/>
         <w:adjustRightInd/>
         <w:snapToGrid/>
-        <w:ind w:left="440" w:firstLine="440" w:firstLineChars="200"/>
-        <w:textAlignment w:val="auto"/>
-        <w:rPr>
-          <w:sz w:val="22"/>
-          <w:szCs w:val="22"/>
-        </w:rPr>
-      </w:pPr>
-      <w:r>
-        <w:rPr>
-          <w:sz w:val="22"/>
-          <w:szCs w:val="22"/>
+        <w:ind w:left="440" w:firstLine="420" w:firstLineChars="200"/>
+        <w:textAlignment w:val="auto"/>
+        <w:rPr>
+          <w:sz w:val="21"/>
+          <w:szCs w:val="21"/>
+        </w:rPr>
+      </w:pPr>
+      <w:r>
+        <w:rPr>
+          <w:sz w:val="21"/>
+          <w:szCs w:val="21"/>
         </w:rPr>
         <w:t>Weather Impact Plot: Below the gridded map, scatter plots are generated for each weather factor, showing the relationship between factors and traffic volume within each selected region.</w:t>
       </w:r>
@@ -3079,17 +3272,17 @@
         <w:bidi w:val="0"/>
         <w:adjustRightInd/>
         <w:snapToGrid/>
-        <w:ind w:left="440" w:firstLine="440" w:firstLineChars="200"/>
-        <w:textAlignment w:val="auto"/>
-        <w:rPr>
-          <w:sz w:val="22"/>
-          <w:szCs w:val="22"/>
-        </w:rPr>
-      </w:pPr>
-      <w:r>
-        <w:rPr>
-          <w:sz w:val="22"/>
-          <w:szCs w:val="22"/>
+        <w:ind w:left="440" w:firstLine="420" w:firstLineChars="200"/>
+        <w:textAlignment w:val="auto"/>
+        <w:rPr>
+          <w:sz w:val="21"/>
+          <w:szCs w:val="21"/>
+        </w:rPr>
+      </w:pPr>
+      <w:r>
+        <w:rPr>
+          <w:sz w:val="21"/>
+          <w:szCs w:val="21"/>
         </w:rPr>
         <w:t>Interactive Calendar Chart: Provides an annual calendar view, allowing users to hover over specific days to view detailed traffic data and weather conditions or select specific months to analyze overall traffic patterns for that month.</w:t>
       </w:r>
@@ -3109,17 +3302,17 @@
         <w:bidi w:val="0"/>
         <w:adjustRightInd/>
         <w:snapToGrid/>
-        <w:ind w:left="440" w:firstLine="440" w:firstLineChars="200"/>
-        <w:textAlignment w:val="auto"/>
-        <w:rPr>
-          <w:sz w:val="22"/>
-          <w:szCs w:val="22"/>
-        </w:rPr>
-      </w:pPr>
-      <w:r>
-        <w:rPr>
-          <w:sz w:val="22"/>
-          <w:szCs w:val="22"/>
+        <w:ind w:left="440" w:firstLine="420" w:firstLineChars="200"/>
+        <w:textAlignment w:val="auto"/>
+        <w:rPr>
+          <w:sz w:val="21"/>
+          <w:szCs w:val="21"/>
+        </w:rPr>
+      </w:pPr>
+      <w:r>
+        <w:rPr>
+          <w:sz w:val="21"/>
+          <w:szCs w:val="21"/>
         </w:rPr>
         <w:t>Visual Encoding Choices:</w:t>
       </w:r>
@@ -3139,17 +3332,17 @@
         <w:bidi w:val="0"/>
         <w:adjustRightInd/>
         <w:snapToGrid/>
-        <w:ind w:left="440" w:firstLine="440" w:firstLineChars="200"/>
-        <w:textAlignment w:val="auto"/>
-        <w:rPr>
-          <w:sz w:val="22"/>
-          <w:szCs w:val="22"/>
-        </w:rPr>
-      </w:pPr>
-      <w:r>
-        <w:rPr>
-          <w:sz w:val="22"/>
-          <w:szCs w:val="22"/>
+        <w:ind w:left="440" w:firstLine="420" w:firstLineChars="200"/>
+        <w:textAlignment w:val="auto"/>
+        <w:rPr>
+          <w:sz w:val="21"/>
+          <w:szCs w:val="21"/>
+        </w:rPr>
+      </w:pPr>
+      <w:r>
+        <w:rPr>
+          <w:sz w:val="21"/>
+          <w:szCs w:val="21"/>
         </w:rPr>
         <w:t>Color Coding: Different colors distinguish weekdays from weekends, helping users quickly understand weekly and daily traffic patterns.</w:t>
       </w:r>
@@ -3169,17 +3362,17 @@
         <w:bidi w:val="0"/>
         <w:adjustRightInd/>
         <w:snapToGrid/>
-        <w:ind w:left="440" w:firstLine="440" w:firstLineChars="200"/>
-        <w:textAlignment w:val="auto"/>
-        <w:rPr>
-          <w:sz w:val="22"/>
-          <w:szCs w:val="22"/>
-        </w:rPr>
-      </w:pPr>
-      <w:r>
-        <w:rPr>
-          <w:sz w:val="22"/>
-          <w:szCs w:val="22"/>
+        <w:ind w:left="440" w:firstLine="420" w:firstLineChars="200"/>
+        <w:textAlignment w:val="auto"/>
+        <w:rPr>
+          <w:sz w:val="21"/>
+          <w:szCs w:val="21"/>
+        </w:rPr>
+      </w:pPr>
+      <w:r>
+        <w:rPr>
+          <w:sz w:val="21"/>
+          <w:szCs w:val="21"/>
         </w:rPr>
         <w:t>Interactive Functionality: Clicking on a grid area displays a detailed scatter plot of data for that region. Through interactions between map grids and weather factors, users can explore the influence of specific weather conditions on traffic volume.</w:t>
       </w:r>
@@ -3199,39 +3392,40 @@
         <w:bidi w:val="0"/>
         <w:adjustRightInd/>
         <w:snapToGrid/>
-        <w:ind w:firstLine="440" w:firstLineChars="200"/>
-        <w:textAlignment w:val="auto"/>
-        <w:rPr>
-          <w:sz w:val="22"/>
-          <w:szCs w:val="22"/>
-        </w:rPr>
-      </w:pPr>
-    </w:p>
-    <w:p>
-      <w:pPr>
-        <w:keepNext w:val="0"/>
-        <w:keepLines w:val="0"/>
-        <w:pageBreakBefore w:val="0"/>
-        <w:widowControl w:val="0"/>
-        <w:kinsoku/>
-        <w:wordWrap/>
-        <w:overflowPunct/>
-        <w:topLinePunct w:val="0"/>
-        <w:autoSpaceDE/>
-        <w:autoSpaceDN/>
-        <w:bidi w:val="0"/>
-        <w:adjustRightInd/>
-        <w:snapToGrid/>
-        <w:textAlignment w:val="auto"/>
-        <w:rPr>
-          <w:sz w:val="22"/>
-          <w:szCs w:val="22"/>
-        </w:rPr>
-      </w:pPr>
-      <w:r>
-        <w:rPr>
-          <w:sz w:val="22"/>
-          <w:szCs w:val="22"/>
+        <w:ind w:firstLine="420" w:firstLineChars="200"/>
+        <w:textAlignment w:val="auto"/>
+        <w:rPr>
+          <w:sz w:val="21"/>
+          <w:szCs w:val="21"/>
+        </w:rPr>
+      </w:pPr>
+    </w:p>
+    <w:p>
+      <w:pPr>
+        <w:keepNext w:val="0"/>
+        <w:keepLines w:val="0"/>
+        <w:pageBreakBefore w:val="0"/>
+        <w:widowControl w:val="0"/>
+        <w:kinsoku/>
+        <w:wordWrap/>
+        <w:overflowPunct/>
+        <w:topLinePunct w:val="0"/>
+        <w:autoSpaceDE/>
+        <w:autoSpaceDN/>
+        <w:bidi w:val="0"/>
+        <w:adjustRightInd/>
+        <w:snapToGrid/>
+        <w:jc w:val="center"/>
+        <w:textAlignment w:val="auto"/>
+        <w:rPr>
+          <w:sz w:val="21"/>
+          <w:szCs w:val="21"/>
+        </w:rPr>
+      </w:pPr>
+      <w:r>
+        <w:rPr>
+          <w:sz w:val="21"/>
+          <w:szCs w:val="21"/>
         </w:rPr>
         <w:drawing>
           <wp:inline distT="0" distB="0" distL="0" distR="0">
@@ -3299,22 +3493,22 @@
         <w:snapToGrid/>
         <w:textAlignment w:val="auto"/>
         <w:rPr>
-          <w:sz w:val="22"/>
-          <w:szCs w:val="22"/>
-        </w:rPr>
-      </w:pPr>
-      <w:r>
-        <w:rPr>
-          <w:sz w:val="22"/>
-          <w:szCs w:val="22"/>
+          <w:sz w:val="21"/>
+          <w:szCs w:val="21"/>
+        </w:rPr>
+      </w:pPr>
+      <w:r>
+        <w:rPr>
+          <w:sz w:val="21"/>
+          <w:szCs w:val="21"/>
         </w:rPr>
         <w:t>W</w:t>
       </w:r>
       <w:r>
         <w:rPr>
           <w:rFonts w:hint="eastAsia"/>
-          <w:sz w:val="22"/>
-          <w:szCs w:val="22"/>
+          <w:sz w:val="21"/>
+          <w:szCs w:val="21"/>
         </w:rPr>
         <w:t>hen clicking on each regions, it will show the scatter plots.</w:t>
       </w:r>
@@ -3334,21 +3528,22 @@
         <w:bidi w:val="0"/>
         <w:adjustRightInd/>
         <w:snapToGrid/>
-        <w:textAlignment w:val="auto"/>
-        <w:rPr>
-          <w:sz w:val="22"/>
-          <w:szCs w:val="22"/>
-        </w:rPr>
-      </w:pPr>
-      <w:r>
-        <w:rPr>
-          <w:sz w:val="22"/>
-          <w:szCs w:val="22"/>
+        <w:jc w:val="center"/>
+        <w:textAlignment w:val="auto"/>
+        <w:rPr>
+          <w:sz w:val="21"/>
+          <w:szCs w:val="21"/>
+        </w:rPr>
+      </w:pPr>
+      <w:r>
+        <w:rPr>
+          <w:sz w:val="21"/>
+          <w:szCs w:val="21"/>
         </w:rPr>
         <w:drawing>
           <wp:inline distT="0" distB="0" distL="0" distR="0">
-            <wp:extent cx="3898900" cy="2038350"/>
-            <wp:effectExtent l="0" t="0" r="6350" b="0"/>
+            <wp:extent cx="4206875" cy="2199640"/>
+            <wp:effectExtent l="0" t="0" r="14605" b="10160"/>
             <wp:docPr id="1397452000" name="Picture 10" descr="A screenshot of a computer&#10;&#10;Description automatically generated"/>
             <wp:cNvGraphicFramePr>
               <a:graphicFrameLocks xmlns:a="http://schemas.openxmlformats.org/drawingml/2006/main" noChangeAspect="1"/>
@@ -3378,7 +3573,7 @@
                   <pic:spPr>
                     <a:xfrm>
                       <a:off x="0" y="0"/>
-                      <a:ext cx="3898900" cy="2038350"/>
+                      <a:ext cx="4206875" cy="2199640"/>
                     </a:xfrm>
                     <a:prstGeom prst="rect">
                       <a:avLst/>
@@ -3411,45 +3606,45 @@
         <w:snapToGrid/>
         <w:textAlignment w:val="auto"/>
         <w:rPr>
-          <w:sz w:val="22"/>
-          <w:szCs w:val="22"/>
+          <w:sz w:val="21"/>
+          <w:szCs w:val="21"/>
         </w:rPr>
       </w:pPr>
       <w:r>
         <w:rPr>
           <w:rFonts w:hint="eastAsia"/>
-          <w:sz w:val="22"/>
-          <w:szCs w:val="22"/>
+          <w:sz w:val="21"/>
+          <w:szCs w:val="21"/>
         </w:rPr>
         <w:t>This is a c</w:t>
       </w:r>
       <w:r>
         <w:rPr>
-          <w:sz w:val="22"/>
-          <w:szCs w:val="22"/>
+          <w:sz w:val="21"/>
+          <w:szCs w:val="21"/>
         </w:rPr>
         <w:t xml:space="preserve">alendar </w:t>
       </w:r>
       <w:r>
         <w:rPr>
           <w:rFonts w:hint="eastAsia"/>
-          <w:sz w:val="22"/>
-          <w:szCs w:val="22"/>
+          <w:sz w:val="21"/>
+          <w:szCs w:val="21"/>
         </w:rPr>
         <w:t>c</w:t>
       </w:r>
       <w:r>
         <w:rPr>
-          <w:sz w:val="22"/>
-          <w:szCs w:val="22"/>
+          <w:sz w:val="21"/>
+          <w:szCs w:val="21"/>
         </w:rPr>
         <w:t>hart</w:t>
       </w:r>
       <w:r>
         <w:rPr>
           <w:rFonts w:hint="eastAsia"/>
-          <w:sz w:val="22"/>
-          <w:szCs w:val="22"/>
+          <w:sz w:val="21"/>
+          <w:szCs w:val="21"/>
         </w:rPr>
         <w:t>.</w:t>
       </w:r>
@@ -3472,14 +3667,14 @@
         <w:jc w:val="center"/>
         <w:textAlignment w:val="auto"/>
         <w:rPr>
-          <w:sz w:val="22"/>
-          <w:szCs w:val="22"/>
-        </w:rPr>
-      </w:pPr>
-      <w:r>
-        <w:rPr>
-          <w:sz w:val="22"/>
-          <w:szCs w:val="22"/>
+          <w:sz w:val="21"/>
+          <w:szCs w:val="21"/>
+        </w:rPr>
+      </w:pPr>
+      <w:r>
+        <w:rPr>
+          <w:sz w:val="21"/>
+          <w:szCs w:val="21"/>
         </w:rPr>
         <w:drawing>
           <wp:inline distT="0" distB="0" distL="0" distR="0">
@@ -3547,15 +3742,15 @@
         <w:snapToGrid/>
         <w:textAlignment w:val="auto"/>
         <w:rPr>
-          <w:sz w:val="22"/>
-          <w:szCs w:val="22"/>
+          <w:sz w:val="21"/>
+          <w:szCs w:val="21"/>
         </w:rPr>
       </w:pPr>
       <w:r>
         <w:rPr>
           <w:rFonts w:hint="eastAsia"/>
-          <w:sz w:val="22"/>
-          <w:szCs w:val="22"/>
+          <w:sz w:val="21"/>
+          <w:szCs w:val="21"/>
         </w:rPr>
         <w:t>When clicking on the specific date, it will show the traffic volume and weather conditions.</w:t>
       </w:r>
@@ -3578,14 +3773,14 @@
         <w:jc w:val="center"/>
         <w:textAlignment w:val="auto"/>
         <w:rPr>
-          <w:sz w:val="22"/>
-          <w:szCs w:val="22"/>
-        </w:rPr>
-      </w:pPr>
-      <w:r>
-        <w:rPr>
-          <w:sz w:val="22"/>
-          <w:szCs w:val="22"/>
+          <w:sz w:val="21"/>
+          <w:szCs w:val="21"/>
+        </w:rPr>
+      </w:pPr>
+      <w:r>
+        <w:rPr>
+          <w:sz w:val="21"/>
+          <w:szCs w:val="21"/>
         </w:rPr>
         <w:drawing>
           <wp:inline distT="0" distB="0" distL="0" distR="0">
@@ -3654,14 +3849,14 @@
         <w:jc w:val="center"/>
         <w:textAlignment w:val="auto"/>
         <w:rPr>
-          <w:sz w:val="22"/>
-          <w:szCs w:val="22"/>
-        </w:rPr>
-      </w:pPr>
-      <w:r>
-        <w:rPr>
-          <w:sz w:val="22"/>
-          <w:szCs w:val="22"/>
+          <w:sz w:val="21"/>
+          <w:szCs w:val="21"/>
+        </w:rPr>
+      </w:pPr>
+      <w:r>
+        <w:rPr>
+          <w:sz w:val="21"/>
+          <w:szCs w:val="21"/>
         </w:rPr>
         <w:drawing>
           <wp:inline distT="0" distB="0" distL="0" distR="0">
@@ -3733,12 +3928,14 @@
         <w:snapToGrid/>
         <w:textAlignment w:val="auto"/>
         <w:rPr>
-          <w:sz w:val="24"/>
-        </w:rPr>
-      </w:pPr>
-      <w:r>
-        <w:rPr>
-          <w:sz w:val="24"/>
+          <w:sz w:val="21"/>
+          <w:szCs w:val="21"/>
+        </w:rPr>
+      </w:pPr>
+      <w:r>
+        <w:rPr>
+          <w:sz w:val="21"/>
+          <w:szCs w:val="21"/>
         </w:rPr>
         <w:t>Must-have Features</w:t>
       </w:r>
@@ -3758,24 +3955,25 @@
         <w:bidi w:val="0"/>
         <w:adjustRightInd/>
         <w:snapToGrid/>
-        <w:textAlignment w:val="auto"/>
-        <w:rPr>
-          <w:sz w:val="22"/>
-          <w:szCs w:val="22"/>
+        <w:ind w:firstLine="420" w:firstLineChars="200"/>
+        <w:textAlignment w:val="auto"/>
+        <w:rPr>
+          <w:sz w:val="21"/>
+          <w:szCs w:val="21"/>
         </w:rPr>
       </w:pPr>
       <w:r>
         <w:rPr>
           <w:rFonts w:hint="eastAsia"/>
-          <w:sz w:val="22"/>
-          <w:szCs w:val="22"/>
+          <w:sz w:val="21"/>
+          <w:szCs w:val="21"/>
         </w:rPr>
         <w:t xml:space="preserve">The </w:t>
       </w:r>
       <w:r>
         <w:rPr>
-          <w:sz w:val="22"/>
-          <w:szCs w:val="22"/>
+          <w:sz w:val="21"/>
+          <w:szCs w:val="21"/>
         </w:rPr>
         <w:t>visualization design features an interactive user interface with a consistent color scheme for clear data representation. The interface highlights weather correlation displays and traffic flow distribution, allowing users to explore traffic patterns across both spatial and temporal dimensions. With distinct visual cues, users can analyze diurnal and weekly traffic flow patterns and observe how weather conditions impact traffic volume, ensuring an intuitive and cohesive experience.</w:t>
       </w:r>
@@ -3801,14 +3999,14 @@
         <w:snapToGrid/>
         <w:textAlignment w:val="auto"/>
         <w:rPr>
-          <w:sz w:val="24"/>
-          <w:szCs w:val="24"/>
-        </w:rPr>
-      </w:pPr>
-      <w:r>
-        <w:rPr>
-          <w:sz w:val="24"/>
-          <w:szCs w:val="24"/>
+          <w:sz w:val="21"/>
+          <w:szCs w:val="21"/>
+        </w:rPr>
+      </w:pPr>
+      <w:r>
+        <w:rPr>
+          <w:sz w:val="21"/>
+          <w:szCs w:val="21"/>
         </w:rPr>
         <w:t>Optional Features</w:t>
       </w:r>
@@ -3828,16 +4026,17 @@
         <w:bidi w:val="0"/>
         <w:adjustRightInd/>
         <w:snapToGrid/>
-        <w:textAlignment w:val="auto"/>
-        <w:rPr>
-          <w:sz w:val="22"/>
-          <w:szCs w:val="22"/>
-        </w:rPr>
-      </w:pPr>
-      <w:r>
-        <w:rPr>
-          <w:sz w:val="22"/>
-          <w:szCs w:val="22"/>
+        <w:ind w:firstLine="420" w:firstLineChars="200"/>
+        <w:textAlignment w:val="auto"/>
+        <w:rPr>
+          <w:sz w:val="21"/>
+          <w:szCs w:val="21"/>
+        </w:rPr>
+      </w:pPr>
+      <w:r>
+        <w:rPr>
+          <w:sz w:val="21"/>
+          <w:szCs w:val="21"/>
         </w:rPr>
         <w:t>Add a traffic flow prediction model to display the potential impact of future weather conditions on traffic.</w:t>
       </w:r>
@@ -3857,16 +4056,17 @@
         <w:bidi w:val="0"/>
         <w:adjustRightInd/>
         <w:snapToGrid/>
-        <w:textAlignment w:val="auto"/>
-        <w:rPr>
-          <w:sz w:val="22"/>
-          <w:szCs w:val="22"/>
-        </w:rPr>
-      </w:pPr>
-      <w:r>
-        <w:rPr>
-          <w:sz w:val="22"/>
-          <w:szCs w:val="22"/>
+        <w:ind w:firstLine="420" w:firstLineChars="200"/>
+        <w:textAlignment w:val="auto"/>
+        <w:rPr>
+          <w:sz w:val="21"/>
+          <w:szCs w:val="21"/>
+        </w:rPr>
+      </w:pPr>
+      <w:r>
+        <w:rPr>
+          <w:sz w:val="21"/>
+          <w:szCs w:val="21"/>
         </w:rPr>
         <w:t>Include a terrain layer on the map to help users understand how geographical features influence traffic flow.</w:t>
       </w:r>
@@ -3886,16 +4086,17 @@
         <w:bidi w:val="0"/>
         <w:adjustRightInd/>
         <w:snapToGrid/>
-        <w:textAlignment w:val="auto"/>
-        <w:rPr>
-          <w:sz w:val="22"/>
-          <w:szCs w:val="22"/>
-        </w:rPr>
-      </w:pPr>
-      <w:r>
-        <w:rPr>
-          <w:sz w:val="22"/>
-          <w:szCs w:val="22"/>
+        <w:ind w:firstLine="420" w:firstLineChars="200"/>
+        <w:textAlignment w:val="auto"/>
+        <w:rPr>
+          <w:sz w:val="21"/>
+          <w:szCs w:val="21"/>
+        </w:rPr>
+      </w:pPr>
+      <w:r>
+        <w:rPr>
+          <w:sz w:val="21"/>
+          <w:szCs w:val="21"/>
         </w:rPr>
         <w:t>Present traffic flow variations over time on the map in an animated format, allowing users to clearly observe traffic trends.</w:t>
       </w:r>
@@ -3921,14 +4122,14 @@
         <w:snapToGrid/>
         <w:textAlignment w:val="auto"/>
         <w:rPr>
-          <w:sz w:val="24"/>
-          <w:szCs w:val="24"/>
-        </w:rPr>
-      </w:pPr>
-      <w:r>
-        <w:rPr>
-          <w:sz w:val="24"/>
-          <w:szCs w:val="24"/>
+          <w:sz w:val="21"/>
+          <w:szCs w:val="21"/>
+        </w:rPr>
+      </w:pPr>
+      <w:r>
+        <w:rPr>
+          <w:sz w:val="21"/>
+          <w:szCs w:val="21"/>
         </w:rPr>
         <w:t>Proposal Schedule</w:t>
       </w:r>
@@ -3950,8 +4151,8 @@
         <w:snapToGrid/>
         <w:textAlignment w:val="auto"/>
         <w:rPr>
-          <w:sz w:val="22"/>
-          <w:szCs w:val="22"/>
+          <w:sz w:val="21"/>
+          <w:szCs w:val="21"/>
         </w:rPr>
       </w:pPr>
       <w:r>
@@ -3959,8 +4160,8 @@
           <w:rFonts w:hint="default"/>
           <w:b/>
           <w:bCs/>
-          <w:sz w:val="22"/>
-          <w:szCs w:val="22"/>
+          <w:sz w:val="21"/>
+          <w:szCs w:val="21"/>
           <w:lang w:val="en-US"/>
         </w:rPr>
         <w:t>Stage 1</w:t>
@@ -3970,8 +4171,8 @@
           <w:rFonts w:hint="default"/>
           <w:b w:val="0"/>
           <w:bCs w:val="0"/>
-          <w:sz w:val="22"/>
-          <w:szCs w:val="22"/>
+          <w:sz w:val="21"/>
+          <w:szCs w:val="21"/>
           <w:lang w:val="en-US"/>
         </w:rPr>
         <w:t>:</w:t>
@@ -3981,86 +4182,95 @@
           <w:rFonts w:hint="default"/>
           <w:b/>
           <w:bCs/>
-          <w:sz w:val="22"/>
-          <w:szCs w:val="22"/>
+          <w:sz w:val="21"/>
+          <w:szCs w:val="21"/>
           <w:lang w:val="en-US"/>
         </w:rPr>
         <w:t xml:space="preserve"> </w:t>
       </w:r>
       <w:r>
         <w:rPr>
-          <w:sz w:val="22"/>
-          <w:szCs w:val="22"/>
+          <w:sz w:val="21"/>
+          <w:szCs w:val="21"/>
         </w:rPr>
         <w:t>10.30-11.0</w:t>
       </w:r>
       <w:r>
         <w:rPr>
           <w:rFonts w:hint="default"/>
-          <w:sz w:val="22"/>
-          <w:szCs w:val="22"/>
+          <w:sz w:val="21"/>
+          <w:szCs w:val="21"/>
           <w:lang w:val="en-US"/>
         </w:rPr>
         <w:t>5</w:t>
       </w:r>
-    </w:p>
-    <w:p>
-      <w:pPr>
-        <w:keepNext w:val="0"/>
-        <w:keepLines w:val="0"/>
-        <w:pageBreakBefore w:val="0"/>
-        <w:widowControl w:val="0"/>
-        <w:kinsoku/>
-        <w:wordWrap/>
-        <w:overflowPunct/>
-        <w:topLinePunct w:val="0"/>
-        <w:autoSpaceDE/>
-        <w:autoSpaceDN/>
-        <w:bidi w:val="0"/>
-        <w:adjustRightInd/>
-        <w:snapToGrid/>
-        <w:textAlignment w:val="auto"/>
-        <w:rPr>
-          <w:sz w:val="22"/>
-          <w:szCs w:val="22"/>
-        </w:rPr>
-      </w:pPr>
-      <w:r>
-        <w:rPr>
-          <w:sz w:val="22"/>
-          <w:szCs w:val="22"/>
+      <w:r>
+        <w:rPr>
+          <w:rFonts w:hint="eastAsia"/>
+          <w:sz w:val="21"/>
+          <w:szCs w:val="21"/>
+          <w:lang w:val="en-US" w:eastAsia="zh-CN"/>
+        </w:rPr>
+        <w:t xml:space="preserve">, </w:t>
+      </w:r>
+      <w:r>
+        <w:rPr>
+          <w:sz w:val="21"/>
+          <w:szCs w:val="21"/>
         </w:rPr>
         <w:t>Data Cleaning and Preprocessing</w:t>
       </w:r>
+    </w:p>
+    <w:p>
+      <w:pPr>
+        <w:keepNext w:val="0"/>
+        <w:keepLines w:val="0"/>
+        <w:pageBreakBefore w:val="0"/>
+        <w:widowControl w:val="0"/>
+        <w:kinsoku/>
+        <w:wordWrap/>
+        <w:overflowPunct/>
+        <w:topLinePunct w:val="0"/>
+        <w:autoSpaceDE/>
+        <w:autoSpaceDN/>
+        <w:bidi w:val="0"/>
+        <w:adjustRightInd/>
+        <w:snapToGrid/>
+        <w:textAlignment w:val="auto"/>
+        <w:rPr>
+          <w:sz w:val="21"/>
+          <w:szCs w:val="21"/>
+        </w:rPr>
+      </w:pPr>
+      <w:r>
+        <w:rPr>
+          <w:rFonts w:hint="eastAsia"/>
+          <w:sz w:val="21"/>
+          <w:szCs w:val="21"/>
+          <w:lang w:val="en-US" w:eastAsia="zh-CN"/>
+        </w:rPr>
+        <w:t>P</w:t>
+      </w:r>
+      <w:r>
+        <w:rPr>
+          <w:sz w:val="21"/>
+          <w:szCs w:val="21"/>
+        </w:rPr>
+        <w:t xml:space="preserve">repare </w:t>
+      </w:r>
       <w:r>
         <w:rPr>
           <w:rFonts w:hint="default"/>
-          <w:sz w:val="22"/>
-          <w:szCs w:val="22"/>
+          <w:sz w:val="21"/>
+          <w:szCs w:val="21"/>
           <w:lang w:val="en-US"/>
         </w:rPr>
-        <w:t>: p</w:t>
-      </w:r>
-      <w:r>
-        <w:rPr>
-          <w:sz w:val="22"/>
-          <w:szCs w:val="22"/>
-        </w:rPr>
-        <w:t xml:space="preserve">repare </w:t>
-      </w:r>
-      <w:r>
-        <w:rPr>
-          <w:rFonts w:hint="default"/>
-          <w:sz w:val="22"/>
-          <w:szCs w:val="22"/>
-          <w:lang w:val="en-US"/>
-        </w:rPr>
         <w:t xml:space="preserve">gridded </w:t>
       </w:r>
       <w:r>
         <w:rPr>
-          <w:sz w:val="22"/>
-          <w:szCs w:val="22"/>
+          <w:sz w:val="21"/>
+          <w:szCs w:val="21"/>
         </w:rPr>
         <w:t>traffic, station, and weather data.</w:t>
       </w:r>
@@ -4082,10 +4292,8 @@
         <w:snapToGrid/>
         <w:textAlignment w:val="auto"/>
         <w:rPr>
-          <w:rFonts w:hint="default"/>
-          <w:sz w:val="22"/>
-          <w:szCs w:val="22"/>
-          <w:lang w:val="en-US"/>
+          <w:sz w:val="21"/>
+          <w:szCs w:val="21"/>
         </w:rPr>
       </w:pPr>
       <w:r>
@@ -4093,8 +4301,8 @@
           <w:rFonts w:hint="default"/>
           <w:b/>
           <w:bCs/>
-          <w:sz w:val="22"/>
-          <w:szCs w:val="22"/>
+          <w:sz w:val="21"/>
+          <w:szCs w:val="21"/>
           <w:lang w:val="en-US"/>
         </w:rPr>
         <w:t>Stage 2</w:t>
@@ -4104,8 +4312,8 @@
           <w:rFonts w:hint="default"/>
           <w:b w:val="0"/>
           <w:bCs w:val="0"/>
-          <w:sz w:val="22"/>
-          <w:szCs w:val="22"/>
+          <w:sz w:val="21"/>
+          <w:szCs w:val="21"/>
           <w:lang w:val="en-US"/>
         </w:rPr>
         <w:t>:</w:t>
@@ -4113,70 +4321,57 @@
       <w:r>
         <w:rPr>
           <w:rFonts w:hint="default"/>
-          <w:sz w:val="22"/>
-          <w:szCs w:val="22"/>
+          <w:sz w:val="21"/>
+          <w:szCs w:val="21"/>
           <w:lang w:val="en-US"/>
         </w:rPr>
         <w:t xml:space="preserve"> </w:t>
       </w:r>
       <w:r>
         <w:rPr>
-          <w:sz w:val="22"/>
-          <w:szCs w:val="22"/>
+          <w:sz w:val="21"/>
+          <w:szCs w:val="21"/>
         </w:rPr>
         <w:t>11.0</w:t>
       </w:r>
       <w:r>
         <w:rPr>
           <w:rFonts w:hint="default"/>
-          <w:sz w:val="22"/>
-          <w:szCs w:val="22"/>
+          <w:sz w:val="21"/>
+          <w:szCs w:val="21"/>
           <w:lang w:val="en-US"/>
         </w:rPr>
         <w:t>5</w:t>
       </w:r>
       <w:r>
         <w:rPr>
-          <w:sz w:val="22"/>
-          <w:szCs w:val="22"/>
+          <w:sz w:val="21"/>
+          <w:szCs w:val="21"/>
         </w:rPr>
         <w:t>-11.</w:t>
       </w:r>
       <w:r>
         <w:rPr>
           <w:rFonts w:hint="default"/>
-          <w:sz w:val="22"/>
-          <w:szCs w:val="22"/>
+          <w:sz w:val="21"/>
+          <w:szCs w:val="21"/>
           <w:lang w:val="en-US"/>
         </w:rPr>
         <w:t>12</w:t>
       </w:r>
-    </w:p>
-    <w:p>
-      <w:pPr>
-        <w:keepNext w:val="0"/>
-        <w:keepLines w:val="0"/>
-        <w:pageBreakBefore w:val="0"/>
-        <w:widowControl w:val="0"/>
-        <w:kinsoku/>
-        <w:wordWrap/>
-        <w:overflowPunct/>
-        <w:topLinePunct w:val="0"/>
-        <w:autoSpaceDE/>
-        <w:autoSpaceDN/>
-        <w:bidi w:val="0"/>
-        <w:adjustRightInd/>
-        <w:snapToGrid/>
-        <w:textAlignment w:val="auto"/>
-        <w:rPr>
-          <w:sz w:val="22"/>
-          <w:szCs w:val="22"/>
-        </w:rPr>
-      </w:pPr>
-      <w:r>
-        <w:rPr>
-          <w:sz w:val="22"/>
-          <w:szCs w:val="22"/>
+      <w:r>
+        <w:rPr>
+          <w:rFonts w:hint="eastAsia"/>
+          <w:sz w:val="21"/>
+          <w:szCs w:val="21"/>
+          <w:lang w:val="en-US" w:eastAsia="zh-CN"/>
+        </w:rPr>
+        <w:t>，</w:t>
+      </w:r>
+      <w:r>
+        <w:rPr>
+          <w:sz w:val="21"/>
+          <w:szCs w:val="21"/>
         </w:rPr>
         <w:t>Prototype Design</w:t>
       </w:r>
@@ -4198,14 +4393,14 @@
         <w:snapToGrid/>
         <w:textAlignment w:val="auto"/>
         <w:rPr>
-          <w:sz w:val="22"/>
-          <w:szCs w:val="22"/>
-        </w:rPr>
-      </w:pPr>
-      <w:r>
-        <w:rPr>
-          <w:sz w:val="22"/>
-          <w:szCs w:val="22"/>
+          <w:sz w:val="21"/>
+          <w:szCs w:val="21"/>
+        </w:rPr>
+      </w:pPr>
+      <w:r>
+        <w:rPr>
+          <w:sz w:val="21"/>
+          <w:szCs w:val="21"/>
         </w:rPr>
         <w:t>Create three prototype visualizations, conduct initial testing, validate data accuracy.</w:t>
       </w:r>
@@ -4226,145 +4421,130 @@
         <w:adjustRightInd/>
         <w:snapToGrid/>
         <w:textAlignment w:val="auto"/>
+        <w:rPr>
+          <w:sz w:val="21"/>
+          <w:szCs w:val="21"/>
+        </w:rPr>
+      </w:pPr>
+      <w:r>
+        <w:rPr>
+          <w:rFonts w:hint="default"/>
+          <w:b/>
+          <w:bCs/>
+          <w:sz w:val="21"/>
+          <w:szCs w:val="21"/>
+          <w:lang w:val="en-US"/>
+        </w:rPr>
+        <w:t xml:space="preserve">Stage 3: </w:t>
+      </w:r>
+      <w:r>
+        <w:rPr>
+          <w:b w:val="0"/>
+          <w:bCs w:val="0"/>
+          <w:sz w:val="21"/>
+          <w:szCs w:val="21"/>
+        </w:rPr>
+        <w:t>11.1</w:t>
+      </w:r>
+      <w:r>
         <w:rPr>
           <w:rFonts w:hint="default"/>
           <w:b w:val="0"/>
           <w:bCs w:val="0"/>
-          <w:sz w:val="22"/>
-          <w:szCs w:val="22"/>
+          <w:sz w:val="21"/>
+          <w:szCs w:val="21"/>
           <w:lang w:val="en-US"/>
         </w:rPr>
-      </w:pPr>
-      <w:r>
-        <w:rPr>
-          <w:rFonts w:hint="default"/>
-          <w:b/>
-          <w:bCs/>
-          <w:sz w:val="22"/>
-          <w:szCs w:val="22"/>
-          <w:lang w:val="en-US"/>
-        </w:rPr>
-        <w:t xml:space="preserve">Stage 3: </w:t>
+        <w:t>3</w:t>
       </w:r>
       <w:r>
         <w:rPr>
           <w:b w:val="0"/>
           <w:bCs w:val="0"/>
-          <w:sz w:val="22"/>
-          <w:szCs w:val="22"/>
-        </w:rPr>
-        <w:t>11.1</w:t>
+          <w:sz w:val="21"/>
+          <w:szCs w:val="21"/>
+        </w:rPr>
+        <w:t>-11.</w:t>
       </w:r>
       <w:r>
         <w:rPr>
           <w:rFonts w:hint="default"/>
           <w:b w:val="0"/>
           <w:bCs w:val="0"/>
-          <w:sz w:val="22"/>
-          <w:szCs w:val="22"/>
+          <w:sz w:val="21"/>
+          <w:szCs w:val="21"/>
           <w:lang w:val="en-US"/>
         </w:rPr>
-        <w:t>3</w:t>
-      </w:r>
-      <w:r>
-        <w:rPr>
+        <w:t>23</w:t>
+      </w:r>
+      <w:r>
+        <w:rPr>
+          <w:rFonts w:hint="eastAsia"/>
           <w:b w:val="0"/>
           <w:bCs w:val="0"/>
-          <w:sz w:val="22"/>
-          <w:szCs w:val="22"/>
-        </w:rPr>
-        <w:t>-11.</w:t>
-      </w:r>
-      <w:r>
+          <w:sz w:val="21"/>
+          <w:szCs w:val="21"/>
+          <w:lang w:val="en-US" w:eastAsia="zh-CN"/>
+        </w:rPr>
+        <w:t xml:space="preserve">, </w:t>
+      </w:r>
+      <w:r>
+        <w:rPr>
+          <w:sz w:val="21"/>
+          <w:szCs w:val="21"/>
+        </w:rPr>
+        <w:t>Final Design Development</w:t>
+      </w:r>
+    </w:p>
+    <w:p>
+      <w:pPr>
+        <w:keepNext w:val="0"/>
+        <w:keepLines w:val="0"/>
+        <w:pageBreakBefore w:val="0"/>
+        <w:widowControl w:val="0"/>
+        <w:kinsoku/>
+        <w:wordWrap/>
+        <w:overflowPunct/>
+        <w:topLinePunct w:val="0"/>
+        <w:autoSpaceDE/>
+        <w:autoSpaceDN/>
+        <w:bidi w:val="0"/>
+        <w:adjustRightInd/>
+        <w:snapToGrid/>
+        <w:textAlignment w:val="auto"/>
+        <w:rPr>
+          <w:sz w:val="21"/>
+          <w:szCs w:val="21"/>
+        </w:rPr>
+      </w:pPr>
+      <w:r>
+        <w:rPr>
+          <w:sz w:val="21"/>
+          <w:szCs w:val="21"/>
+        </w:rPr>
+        <w:t>Combine the best elements of each prototype into an interactive map dashboard, implementing key features.</w:t>
+      </w:r>
+    </w:p>
+    <w:p>
+      <w:pPr>
+        <w:keepNext w:val="0"/>
+        <w:keepLines w:val="0"/>
+        <w:pageBreakBefore w:val="0"/>
+        <w:widowControl w:val="0"/>
+        <w:kinsoku/>
+        <w:wordWrap/>
+        <w:overflowPunct/>
+        <w:topLinePunct w:val="0"/>
+        <w:autoSpaceDE/>
+        <w:autoSpaceDN/>
+        <w:bidi w:val="0"/>
+        <w:adjustRightInd/>
+        <w:snapToGrid/>
+        <w:textAlignment w:val="auto"/>
         <w:rPr>
           <w:rFonts w:hint="default"/>
-          <w:b w:val="0"/>
-          <w:bCs w:val="0"/>
-          <w:sz w:val="22"/>
-          <w:szCs w:val="22"/>
-          <w:lang w:val="en-US"/>
-        </w:rPr>
-        <w:t>23</w:t>
-      </w:r>
-    </w:p>
-    <w:p>
-      <w:pPr>
-        <w:keepNext w:val="0"/>
-        <w:keepLines w:val="0"/>
-        <w:pageBreakBefore w:val="0"/>
-        <w:widowControl w:val="0"/>
-        <w:kinsoku/>
-        <w:wordWrap/>
-        <w:overflowPunct/>
-        <w:topLinePunct w:val="0"/>
-        <w:autoSpaceDE/>
-        <w:autoSpaceDN/>
-        <w:bidi w:val="0"/>
-        <w:adjustRightInd/>
-        <w:snapToGrid/>
-        <w:textAlignment w:val="auto"/>
-        <w:rPr>
-          <w:sz w:val="22"/>
-          <w:szCs w:val="22"/>
-        </w:rPr>
-      </w:pPr>
-      <w:r>
-        <w:rPr>
-          <w:sz w:val="22"/>
-          <w:szCs w:val="22"/>
-        </w:rPr>
-        <w:t>Final Design Development</w:t>
-      </w:r>
-    </w:p>
-    <w:p>
-      <w:pPr>
-        <w:keepNext w:val="0"/>
-        <w:keepLines w:val="0"/>
-        <w:pageBreakBefore w:val="0"/>
-        <w:widowControl w:val="0"/>
-        <w:kinsoku/>
-        <w:wordWrap/>
-        <w:overflowPunct/>
-        <w:topLinePunct w:val="0"/>
-        <w:autoSpaceDE/>
-        <w:autoSpaceDN/>
-        <w:bidi w:val="0"/>
-        <w:adjustRightInd/>
-        <w:snapToGrid/>
-        <w:textAlignment w:val="auto"/>
-        <w:rPr>
-          <w:sz w:val="22"/>
-          <w:szCs w:val="22"/>
-        </w:rPr>
-      </w:pPr>
-      <w:r>
-        <w:rPr>
-          <w:sz w:val="22"/>
-          <w:szCs w:val="22"/>
-        </w:rPr>
-        <w:t>Combine the best elements of each prototype into an interactive map dashboard, implementing key features.</w:t>
-      </w:r>
-    </w:p>
-    <w:p>
-      <w:pPr>
-        <w:keepNext w:val="0"/>
-        <w:keepLines w:val="0"/>
-        <w:pageBreakBefore w:val="0"/>
-        <w:widowControl w:val="0"/>
-        <w:kinsoku/>
-        <w:wordWrap/>
-        <w:overflowPunct/>
-        <w:topLinePunct w:val="0"/>
-        <w:autoSpaceDE/>
-        <w:autoSpaceDN/>
-        <w:bidi w:val="0"/>
-        <w:adjustRightInd/>
-        <w:snapToGrid/>
-        <w:textAlignment w:val="auto"/>
-        <w:rPr>
-          <w:rFonts w:hint="default"/>
-          <w:sz w:val="22"/>
-          <w:szCs w:val="22"/>
+          <w:sz w:val="21"/>
+          <w:szCs w:val="21"/>
           <w:lang w:val="en-US"/>
         </w:rPr>
       </w:pPr>
@@ -4374,8 +4554,8 @@
           <w:b/>
           <w:bCs/>
           <w:kern w:val="2"/>
-          <w:sz w:val="22"/>
-          <w:szCs w:val="22"/>
+          <w:sz w:val="21"/>
+          <w:szCs w:val="21"/>
           <w:lang w:val="en-US" w:eastAsia="zh-CN" w:bidi="ar"/>
           <w14:ligatures w14:val="standardContextual"/>
         </w:rPr>
@@ -4387,39 +4567,52 @@
           <w:b w:val="0"/>
           <w:bCs w:val="0"/>
           <w:kern w:val="2"/>
-          <w:sz w:val="22"/>
-          <w:szCs w:val="22"/>
+          <w:sz w:val="21"/>
+          <w:szCs w:val="21"/>
           <w:lang w:val="en-US" w:eastAsia="zh-CN" w:bidi="ar"/>
           <w14:ligatures w14:val="standardContextual"/>
         </w:rPr>
         <w:t xml:space="preserve"> 11.23 - 11.30</w:t>
       </w:r>
-    </w:p>
-    <w:p>
-      <w:pPr>
-        <w:keepNext w:val="0"/>
-        <w:keepLines w:val="0"/>
-        <w:pageBreakBefore w:val="0"/>
-        <w:widowControl w:val="0"/>
-        <w:kinsoku/>
-        <w:wordWrap/>
-        <w:overflowPunct/>
-        <w:topLinePunct w:val="0"/>
-        <w:autoSpaceDE/>
-        <w:autoSpaceDN/>
-        <w:bidi w:val="0"/>
-        <w:adjustRightInd/>
-        <w:snapToGrid/>
-        <w:textAlignment w:val="auto"/>
-        <w:rPr>
-          <w:sz w:val="22"/>
-          <w:szCs w:val="22"/>
-        </w:rPr>
-      </w:pPr>
-      <w:r>
-        <w:rPr>
-          <w:sz w:val="22"/>
-          <w:szCs w:val="22"/>
+      <w:r>
+        <w:rPr>
+          <w:rFonts w:hint="eastAsia" w:ascii="等线" w:hAnsi="等线" w:eastAsia="等线" w:cs="Times New Roman"/>
+          <w:b w:val="0"/>
+          <w:bCs w:val="0"/>
+          <w:kern w:val="2"/>
+          <w:sz w:val="21"/>
+          <w:szCs w:val="21"/>
+          <w:lang w:val="en-US" w:eastAsia="zh-CN" w:bidi="ar"/>
+          <w14:ligatures w14:val="standardContextual"/>
+        </w:rPr>
+        <w:t xml:space="preserve"> Summary</w:t>
+      </w:r>
+    </w:p>
+    <w:p>
+      <w:pPr>
+        <w:keepNext w:val="0"/>
+        <w:keepLines w:val="0"/>
+        <w:pageBreakBefore w:val="0"/>
+        <w:widowControl w:val="0"/>
+        <w:kinsoku/>
+        <w:wordWrap/>
+        <w:overflowPunct/>
+        <w:topLinePunct w:val="0"/>
+        <w:autoSpaceDE/>
+        <w:autoSpaceDN/>
+        <w:bidi w:val="0"/>
+        <w:adjustRightInd/>
+        <w:snapToGrid/>
+        <w:textAlignment w:val="auto"/>
+        <w:rPr>
+          <w:sz w:val="21"/>
+          <w:szCs w:val="21"/>
+        </w:rPr>
+      </w:pPr>
+      <w:r>
+        <w:rPr>
+          <w:sz w:val="21"/>
+          <w:szCs w:val="21"/>
         </w:rPr>
         <w:t>Summarize project results, write the final report.</w:t>
       </w:r>
@@ -4441,45 +4634,43 @@
         <w:snapToGrid/>
         <w:textAlignment w:val="auto"/>
         <w:rPr>
-          <w:sz w:val="22"/>
-          <w:szCs w:val="22"/>
-        </w:rPr>
-      </w:pPr>
-      <w:r>
-        <w:rPr>
-          <w:sz w:val="22"/>
-          <w:szCs w:val="22"/>
+          <w:sz w:val="21"/>
+          <w:szCs w:val="21"/>
+        </w:rPr>
+      </w:pPr>
+      <w:r>
+        <w:rPr>
+          <w:sz w:val="21"/>
+          <w:szCs w:val="21"/>
         </w:rPr>
         <w:t xml:space="preserve"> </w:t>
       </w:r>
-      <w:bookmarkStart w:id="14" w:name="_GoBack"/>
-      <w:bookmarkEnd w:id="14"/>
-    </w:p>
-    <w:p>
-      <w:pPr>
-        <w:keepNext w:val="0"/>
-        <w:keepLines w:val="0"/>
-        <w:pageBreakBefore w:val="0"/>
-        <w:widowControl w:val="0"/>
-        <w:kinsoku/>
-        <w:wordWrap/>
-        <w:overflowPunct/>
-        <w:topLinePunct w:val="0"/>
-        <w:autoSpaceDE/>
-        <w:autoSpaceDN/>
-        <w:bidi w:val="0"/>
-        <w:adjustRightInd/>
-        <w:snapToGrid/>
-        <w:textAlignment w:val="auto"/>
-        <w:rPr>
-          <w:sz w:val="22"/>
-          <w:szCs w:val="22"/>
-        </w:rPr>
-      </w:pPr>
-      <w:r>
-        <w:rPr>
-          <w:sz w:val="22"/>
-          <w:szCs w:val="22"/>
+    </w:p>
+    <w:p>
+      <w:pPr>
+        <w:keepNext w:val="0"/>
+        <w:keepLines w:val="0"/>
+        <w:pageBreakBefore w:val="0"/>
+        <w:widowControl w:val="0"/>
+        <w:kinsoku/>
+        <w:wordWrap/>
+        <w:overflowPunct/>
+        <w:topLinePunct w:val="0"/>
+        <w:autoSpaceDE/>
+        <w:autoSpaceDN/>
+        <w:bidi w:val="0"/>
+        <w:adjustRightInd/>
+        <w:snapToGrid/>
+        <w:textAlignment w:val="auto"/>
+        <w:rPr>
+          <w:sz w:val="21"/>
+          <w:szCs w:val="21"/>
+        </w:rPr>
+      </w:pPr>
+      <w:r>
+        <w:rPr>
+          <w:sz w:val="21"/>
+          <w:szCs w:val="21"/>
         </w:rPr>
         <w:t xml:space="preserve"> </w:t>
       </w:r>
@@ -4501,8 +4692,8 @@
         <w:snapToGrid/>
         <w:textAlignment w:val="auto"/>
         <w:rPr>
-          <w:sz w:val="22"/>
-          <w:szCs w:val="22"/>
+          <w:sz w:val="21"/>
+          <w:szCs w:val="21"/>
         </w:rPr>
       </w:pPr>
     </w:p>
@@ -4937,7 +5128,7 @@
   <w:docDefaults>
     <w:rPrDefault>
       <w:rPr>
-        <w:rFonts w:ascii="Times New Roman" w:hAnsi="Times New Roman" w:eastAsia="宋体" w:cs="Times New Roman"/>
+        <w:rFonts w:ascii="Times New Roman" w:hAnsi="Times New Roman" w:eastAsia="SimSun" w:cs="Times New Roman"/>
       </w:rPr>
     </w:rPrDefault>
     <w:pPrDefault/>
@@ -5425,13 +5616,13 @@
       </w14:textFill>
     </w:rPr>
   </w:style>
-  <w:style w:type="character" w:default="1" w:styleId="18">
+  <w:style w:type="character" w:default="1" w:styleId="11">
     <w:name w:val="Default Paragraph Font"/>
     <w:semiHidden/>
     <w:unhideWhenUsed/>
     <w:uiPriority w:val="1"/>
   </w:style>
-  <w:style w:type="table" w:default="1" w:styleId="16">
+  <w:style w:type="table" w:default="1" w:styleId="12">
     <w:name w:val="Normal Table"/>
     <w:semiHidden/>
     <w:unhideWhenUsed/>
@@ -5445,7 +5636,18 @@
       </w:tblCellMar>
     </w:tblPr>
   </w:style>
-  <w:style w:type="paragraph" w:styleId="11">
+  <w:style w:type="character" w:styleId="13">
+    <w:name w:val="annotation reference"/>
+    <w:basedOn w:val="11"/>
+    <w:semiHidden/>
+    <w:unhideWhenUsed/>
+    <w:uiPriority w:val="99"/>
+    <w:rPr>
+      <w:sz w:val="21"/>
+      <w:szCs w:val="21"/>
+    </w:rPr>
+  </w:style>
+  <w:style w:type="paragraph" w:styleId="14">
     <w:name w:val="annotation text"/>
     <w:basedOn w:val="1"/>
     <w:link w:val="42"/>
@@ -5456,7 +5658,68 @@
       <w:jc w:val="left"/>
     </w:pPr>
   </w:style>
-  <w:style w:type="paragraph" w:styleId="12">
+  <w:style w:type="paragraph" w:styleId="15">
+    <w:name w:val="annotation subject"/>
+    <w:basedOn w:val="14"/>
+    <w:next w:val="14"/>
+    <w:link w:val="43"/>
+    <w:semiHidden/>
+    <w:unhideWhenUsed/>
+    <w:uiPriority w:val="99"/>
+    <w:rPr>
+      <w:b/>
+      <w:bCs/>
+    </w:rPr>
+  </w:style>
+  <w:style w:type="character" w:styleId="16">
+    <w:name w:val="FollowedHyperlink"/>
+    <w:basedOn w:val="11"/>
+    <w:semiHidden/>
+    <w:unhideWhenUsed/>
+    <w:uiPriority w:val="99"/>
+    <w:rPr>
+      <w:color w:val="96607D" w:themeColor="followedHyperlink"/>
+      <w:u w:val="single"/>
+      <w14:textFill>
+        <w14:solidFill>
+          <w14:schemeClr w14:val="folHlink"/>
+        </w14:solidFill>
+      </w14:textFill>
+    </w:rPr>
+  </w:style>
+  <w:style w:type="character" w:styleId="17">
+    <w:name w:val="Hyperlink"/>
+    <w:basedOn w:val="11"/>
+    <w:unhideWhenUsed/>
+    <w:uiPriority w:val="99"/>
+    <w:rPr>
+      <w:color w:val="467886" w:themeColor="hyperlink"/>
+      <w:u w:val="single"/>
+      <w14:textFill>
+        <w14:solidFill>
+          <w14:schemeClr w14:val="hlink"/>
+        </w14:solidFill>
+      </w14:textFill>
+    </w:rPr>
+  </w:style>
+  <w:style w:type="paragraph" w:styleId="18">
+    <w:name w:val="Normal (Web)"/>
+    <w:basedOn w:val="1"/>
+    <w:unhideWhenUsed/>
+    <w:uiPriority w:val="99"/>
+    <w:pPr>
+      <w:widowControl/>
+      <w:spacing w:before="100" w:beforeAutospacing="1" w:after="100" w:afterAutospacing="1"/>
+      <w:jc w:val="left"/>
+    </w:pPr>
+    <w:rPr>
+      <w:rFonts w:ascii="SimSun" w:hAnsi="SimSun" w:eastAsia="SimSun" w:cs="SimSun"/>
+      <w:kern w:val="0"/>
+      <w:sz w:val="24"/>
+      <w14:ligatures w14:val="none"/>
+    </w:rPr>
+  </w:style>
+  <w:style w:type="paragraph" w:styleId="19">
     <w:name w:val="Subtitle"/>
     <w:basedOn w:val="1"/>
     <w:next w:val="1"/>
@@ -5483,24 +5746,22 @@
       </w14:textFill>
     </w:rPr>
   </w:style>
-  <w:style w:type="paragraph" w:styleId="13">
-    <w:name w:val="Normal (Web)"/>
-    <w:basedOn w:val="1"/>
-    <w:unhideWhenUsed/>
-    <w:uiPriority w:val="99"/>
-    <w:pPr>
-      <w:widowControl/>
-      <w:spacing w:before="100" w:beforeAutospacing="1" w:after="100" w:afterAutospacing="1"/>
-      <w:jc w:val="left"/>
-    </w:pPr>
-    <w:rPr>
-      <w:rFonts w:ascii="宋体" w:hAnsi="宋体" w:eastAsia="宋体" w:cs="宋体"/>
-      <w:kern w:val="0"/>
-      <w:sz w:val="24"/>
-      <w14:ligatures w14:val="none"/>
-    </w:rPr>
+  <w:style w:type="table" w:styleId="20">
+    <w:name w:val="Table Grid"/>
+    <w:basedOn w:val="12"/>
+    <w:uiPriority w:val="39"/>
+    <w:tblPr>
+      <w:tblBorders>
+        <w:top w:val="single" w:color="auto" w:sz="4" w:space="0"/>
+        <w:left w:val="single" w:color="auto" w:sz="4" w:space="0"/>
+        <w:bottom w:val="single" w:color="auto" w:sz="4" w:space="0"/>
+        <w:right w:val="single" w:color="auto" w:sz="4" w:space="0"/>
+        <w:insideH w:val="single" w:color="auto" w:sz="4" w:space="0"/>
+        <w:insideV w:val="single" w:color="auto" w:sz="4" w:space="0"/>
+      </w:tblBorders>
+    </w:tblPr>
   </w:style>
-  <w:style w:type="paragraph" w:styleId="14">
+  <w:style w:type="paragraph" w:styleId="21">
     <w:name w:val="Title"/>
     <w:basedOn w:val="1"/>
     <w:next w:val="1"/>
@@ -5520,79 +5781,9 @@
       <w:szCs w:val="56"/>
     </w:rPr>
   </w:style>
-  <w:style w:type="paragraph" w:styleId="15">
-    <w:name w:val="annotation subject"/>
-    <w:basedOn w:val="11"/>
-    <w:next w:val="11"/>
-    <w:link w:val="43"/>
-    <w:semiHidden/>
-    <w:unhideWhenUsed/>
-    <w:uiPriority w:val="99"/>
-    <w:rPr>
-      <w:b/>
-      <w:bCs/>
-    </w:rPr>
-  </w:style>
-  <w:style w:type="table" w:styleId="17">
-    <w:name w:val="Table Grid"/>
-    <w:basedOn w:val="16"/>
-    <w:uiPriority w:val="39"/>
-    <w:tblPr>
-      <w:tblBorders>
-        <w:top w:val="single" w:color="auto" w:sz="4" w:space="0"/>
-        <w:left w:val="single" w:color="auto" w:sz="4" w:space="0"/>
-        <w:bottom w:val="single" w:color="auto" w:sz="4" w:space="0"/>
-        <w:right w:val="single" w:color="auto" w:sz="4" w:space="0"/>
-        <w:insideH w:val="single" w:color="auto" w:sz="4" w:space="0"/>
-        <w:insideV w:val="single" w:color="auto" w:sz="4" w:space="0"/>
-      </w:tblBorders>
-    </w:tblPr>
-  </w:style>
-  <w:style w:type="character" w:styleId="19">
-    <w:name w:val="FollowedHyperlink"/>
-    <w:basedOn w:val="18"/>
-    <w:semiHidden/>
-    <w:unhideWhenUsed/>
-    <w:uiPriority w:val="99"/>
-    <w:rPr>
-      <w:color w:val="96607D" w:themeColor="followedHyperlink"/>
-      <w:u w:val="single"/>
-      <w14:textFill>
-        <w14:solidFill>
-          <w14:schemeClr w14:val="folHlink"/>
-        </w14:solidFill>
-      </w14:textFill>
-    </w:rPr>
-  </w:style>
-  <w:style w:type="character" w:styleId="20">
-    <w:name w:val="Hyperlink"/>
-    <w:basedOn w:val="18"/>
-    <w:unhideWhenUsed/>
-    <w:uiPriority w:val="99"/>
-    <w:rPr>
-      <w:color w:val="467886" w:themeColor="hyperlink"/>
-      <w:u w:val="single"/>
-      <w14:textFill>
-        <w14:solidFill>
-          <w14:schemeClr w14:val="hlink"/>
-        </w14:solidFill>
-      </w14:textFill>
-    </w:rPr>
-  </w:style>
-  <w:style w:type="character" w:styleId="21">
-    <w:name w:val="annotation reference"/>
-    <w:basedOn w:val="18"/>
-    <w:semiHidden/>
-    <w:unhideWhenUsed/>
-    <w:uiPriority w:val="99"/>
-    <w:rPr>
-      <w:sz w:val="21"/>
-      <w:szCs w:val="21"/>
-    </w:rPr>
-  </w:style>
   <w:style w:type="character" w:customStyle="1" w:styleId="22">
     <w:name w:val="Heading 1 Char"/>
-    <w:basedOn w:val="18"/>
+    <w:basedOn w:val="11"/>
     <w:link w:val="2"/>
     <w:uiPriority w:val="9"/>
     <w:rPr>
@@ -5604,7 +5795,7 @@
   </w:style>
   <w:style w:type="character" w:customStyle="1" w:styleId="23">
     <w:name w:val="Heading 2 Char"/>
-    <w:basedOn w:val="18"/>
+    <w:basedOn w:val="11"/>
     <w:link w:val="3"/>
     <w:semiHidden/>
     <w:uiPriority w:val="9"/>
@@ -5617,7 +5808,7 @@
   </w:style>
   <w:style w:type="character" w:customStyle="1" w:styleId="24">
     <w:name w:val="Heading 3 Char"/>
-    <w:basedOn w:val="18"/>
+    <w:basedOn w:val="11"/>
     <w:link w:val="4"/>
     <w:semiHidden/>
     <w:uiPriority w:val="9"/>
@@ -5630,7 +5821,7 @@
   </w:style>
   <w:style w:type="character" w:customStyle="1" w:styleId="25">
     <w:name w:val="Heading 4 Char"/>
-    <w:basedOn w:val="18"/>
+    <w:basedOn w:val="11"/>
     <w:link w:val="5"/>
     <w:semiHidden/>
     <w:uiPriority w:val="9"/>
@@ -5643,7 +5834,7 @@
   </w:style>
   <w:style w:type="character" w:customStyle="1" w:styleId="26">
     <w:name w:val="Heading 5 Char"/>
-    <w:basedOn w:val="18"/>
+    <w:basedOn w:val="11"/>
     <w:link w:val="6"/>
     <w:semiHidden/>
     <w:uiPriority w:val="9"/>
@@ -5655,7 +5846,7 @@
   </w:style>
   <w:style w:type="character" w:customStyle="1" w:styleId="27">
     <w:name w:val="Heading 6 Char"/>
-    <w:basedOn w:val="18"/>
+    <w:basedOn w:val="11"/>
     <w:link w:val="7"/>
     <w:semiHidden/>
     <w:uiPriority w:val="9"/>
@@ -5668,7 +5859,7 @@
   </w:style>
   <w:style w:type="character" w:customStyle="1" w:styleId="28">
     <w:name w:val="Heading 7 Char"/>
-    <w:basedOn w:val="18"/>
+    <w:basedOn w:val="11"/>
     <w:link w:val="8"/>
     <w:semiHidden/>
     <w:uiPriority w:val="9"/>
@@ -5689,7 +5880,7 @@
   </w:style>
   <w:style w:type="character" w:customStyle="1" w:styleId="29">
     <w:name w:val="Heading 8 Char"/>
-    <w:basedOn w:val="18"/>
+    <w:basedOn w:val="11"/>
     <w:link w:val="9"/>
     <w:semiHidden/>
     <w:uiPriority w:val="9"/>
@@ -5708,7 +5899,7 @@
   </w:style>
   <w:style w:type="character" w:customStyle="1" w:styleId="30">
     <w:name w:val="Heading 9 Char"/>
-    <w:basedOn w:val="18"/>
+    <w:basedOn w:val="11"/>
     <w:link w:val="10"/>
     <w:semiHidden/>
     <w:uiPriority w:val="9"/>
@@ -5727,8 +5918,9 @@
   </w:style>
   <w:style w:type="character" w:customStyle="1" w:styleId="31">
     <w:name w:val="Title Char"/>
-    <w:basedOn w:val="18"/>
-    <w:link w:val="14"/>
+    <w:basedOn w:val="11"/>
+    <w:link w:val="21"/>
+    <w:qFormat/>
     <w:uiPriority w:val="10"/>
     <w:rPr>
       <w:rFonts w:asciiTheme="majorHAnsi" w:hAnsiTheme="majorHAnsi" w:eastAsiaTheme="majorEastAsia" w:cstheme="majorBidi"/>
@@ -5740,8 +5932,8 @@
   </w:style>
   <w:style w:type="character" w:customStyle="1" w:styleId="32">
     <w:name w:val="Subtitle Char"/>
-    <w:basedOn w:val="18"/>
-    <w:link w:val="12"/>
+    <w:basedOn w:val="11"/>
+    <w:link w:val="19"/>
     <w:uiPriority w:val="11"/>
     <w:rPr>
       <w:rFonts w:asciiTheme="majorHAnsi" w:hAnsiTheme="majorHAnsi" w:eastAsiaTheme="majorEastAsia" w:cstheme="majorBidi"/>
@@ -5786,7 +5978,7 @@
   </w:style>
   <w:style w:type="character" w:customStyle="1" w:styleId="34">
     <w:name w:val="Quote Char"/>
-    <w:basedOn w:val="18"/>
+    <w:basedOn w:val="11"/>
     <w:link w:val="33"/>
     <w:uiPriority w:val="29"/>
     <w:rPr>
@@ -5815,7 +6007,7 @@
   </w:style>
   <w:style w:type="character" w:customStyle="1" w:styleId="36">
     <w:name w:val="Intense Emphasis"/>
-    <w:basedOn w:val="18"/>
+    <w:basedOn w:val="11"/>
     <w:qFormat/>
     <w:uiPriority w:val="21"/>
     <w:rPr>
@@ -5848,7 +6040,7 @@
   </w:style>
   <w:style w:type="character" w:customStyle="1" w:styleId="38">
     <w:name w:val="Intense Quote Char"/>
-    <w:basedOn w:val="18"/>
+    <w:basedOn w:val="11"/>
     <w:link w:val="37"/>
     <w:uiPriority w:val="30"/>
     <w:rPr>
@@ -5859,7 +6051,7 @@
   </w:style>
   <w:style w:type="character" w:customStyle="1" w:styleId="39">
     <w:name w:val="Intense Reference"/>
-    <w:basedOn w:val="18"/>
+    <w:basedOn w:val="11"/>
     <w:qFormat/>
     <w:uiPriority w:val="32"/>
     <w:rPr>
@@ -5872,7 +6064,7 @@
   </w:style>
   <w:style w:type="character" w:customStyle="1" w:styleId="40">
     <w:name w:val="Unresolved Mention"/>
-    <w:basedOn w:val="18"/>
+    <w:basedOn w:val="11"/>
     <w:semiHidden/>
     <w:unhideWhenUsed/>
     <w:uiPriority w:val="99"/>
@@ -5883,13 +6075,13 @@
   </w:style>
   <w:style w:type="character" w:customStyle="1" w:styleId="41">
     <w:name w:val="apple-converted-space"/>
-    <w:basedOn w:val="18"/>
+    <w:basedOn w:val="11"/>
     <w:uiPriority w:val="0"/>
   </w:style>
   <w:style w:type="character" w:customStyle="1" w:styleId="42">
     <w:name w:val="Comment Text Char"/>
-    <w:basedOn w:val="18"/>
-    <w:link w:val="11"/>
+    <w:basedOn w:val="11"/>
+    <w:link w:val="14"/>
     <w:semiHidden/>
     <w:uiPriority w:val="99"/>
   </w:style>

</xml_diff>